<commit_message>
ajout et modifications de cours
</commit_message>
<xml_diff>
--- a/Rappels html5 et css3.docx
+++ b/Rappels html5 et css3.docx
@@ -272,7 +272,13 @@
         <w:rPr>
           <w:rFonts w:ascii="Courier New" w:eastAsia="Courier New" w:hAnsi="Courier New" w:cs="Courier New"/>
         </w:rPr>
-        <w:t xml:space="preserve">   la balise p est pour un paragraphe .</w:t>
+        <w:t xml:space="preserve">   la balise p est pour un </w:t>
+      </w:r>
+      <w:r>
+        <w:rPr>
+          <w:rFonts w:ascii="Courier New" w:eastAsia="Courier New" w:hAnsi="Courier New" w:cs="Courier New"/>
+        </w:rPr>
+        <w:t>paragraphe.</w:t>
       </w:r>
     </w:p>
     <w:p>
@@ -458,14 +464,12 @@
         </w:rPr>
         <w:t xml:space="preserve">  balises de titres de </w:t>
       </w:r>
-      <w:proofErr w:type="spellStart"/>
-      <w:r>
-        <w:rPr>
-          <w:rFonts w:ascii="Courier New" w:eastAsia="Courier New" w:hAnsi="Courier New" w:cs="Courier New"/>
-        </w:rPr>
-        <w:t>différants</w:t>
-      </w:r>
-      <w:proofErr w:type="spellEnd"/>
+      <w:r>
+        <w:rPr>
+          <w:rFonts w:ascii="Courier New" w:eastAsia="Courier New" w:hAnsi="Courier New" w:cs="Courier New"/>
+        </w:rPr>
+        <w:t>différents</w:t>
+      </w:r>
       <w:r>
         <w:rPr>
           <w:rFonts w:ascii="Courier New" w:eastAsia="Courier New" w:hAnsi="Courier New" w:cs="Courier New"/>
@@ -531,14 +535,12 @@
         </w:rPr>
         <w:t xml:space="preserve"> pour mettre en </w:t>
       </w:r>
-      <w:proofErr w:type="spellStart"/>
-      <w:r>
-        <w:rPr>
-          <w:rFonts w:ascii="Courier New" w:eastAsia="Courier New" w:hAnsi="Courier New" w:cs="Courier New"/>
-        </w:rPr>
-        <w:t>evidance</w:t>
-      </w:r>
-      <w:proofErr w:type="spellEnd"/>
+      <w:r>
+        <w:rPr>
+          <w:rFonts w:ascii="Courier New" w:eastAsia="Courier New" w:hAnsi="Courier New" w:cs="Courier New"/>
+        </w:rPr>
+        <w:t>évidence</w:t>
+      </w:r>
       <w:r>
         <w:rPr>
           <w:rFonts w:ascii="Courier New" w:eastAsia="Courier New" w:hAnsi="Courier New" w:cs="Courier New"/>
@@ -604,14 +606,12 @@
         </w:rPr>
         <w:t xml:space="preserve"> pour mettre en </w:t>
       </w:r>
-      <w:proofErr w:type="spellStart"/>
-      <w:r>
-        <w:rPr>
-          <w:rFonts w:ascii="Courier New" w:eastAsia="Courier New" w:hAnsi="Courier New" w:cs="Courier New"/>
-        </w:rPr>
-        <w:t>evidance</w:t>
-      </w:r>
-      <w:proofErr w:type="spellEnd"/>
+      <w:r>
+        <w:rPr>
+          <w:rFonts w:ascii="Courier New" w:eastAsia="Courier New" w:hAnsi="Courier New" w:cs="Courier New"/>
+        </w:rPr>
+        <w:t>évidence</w:t>
+      </w:r>
       <w:r>
         <w:rPr>
           <w:rFonts w:ascii="Courier New" w:eastAsia="Courier New" w:hAnsi="Courier New" w:cs="Courier New"/>
@@ -1026,14 +1026,12 @@
         </w:rPr>
         <w:t xml:space="preserve">(avec </w:t>
       </w:r>
-      <w:proofErr w:type="spellStart"/>
-      <w:r>
-        <w:rPr>
-          <w:rFonts w:ascii="Courier New" w:eastAsia="Courier New" w:hAnsi="Courier New" w:cs="Courier New"/>
-        </w:rPr>
-        <w:t>numerotation</w:t>
-      </w:r>
-      <w:proofErr w:type="spellEnd"/>
+      <w:r>
+        <w:rPr>
+          <w:rFonts w:ascii="Courier New" w:eastAsia="Courier New" w:hAnsi="Courier New" w:cs="Courier New"/>
+        </w:rPr>
+        <w:t>numérotation</w:t>
+      </w:r>
       <w:r>
         <w:rPr>
           <w:rFonts w:ascii="Courier New" w:eastAsia="Courier New" w:hAnsi="Courier New" w:cs="Courier New"/>
@@ -1317,7 +1315,13 @@
         <w:rPr>
           <w:rFonts w:ascii="Courier New" w:eastAsia="Courier New" w:hAnsi="Courier New" w:cs="Courier New"/>
         </w:rPr>
-        <w:t xml:space="preserve">avec </w:t>
+        <w:t>Avec</w:t>
+      </w:r>
+      <w:r>
+        <w:rPr>
+          <w:rFonts w:ascii="Courier New" w:eastAsia="Courier New" w:hAnsi="Courier New" w:cs="Courier New"/>
+        </w:rPr>
+        <w:t xml:space="preserve"> </w:t>
       </w:r>
       <w:r>
         <w:rPr>
@@ -1343,35 +1347,43 @@
         <w:rPr>
           <w:rFonts w:ascii="Courier New" w:eastAsia="Courier New" w:hAnsi="Courier New" w:cs="Courier New"/>
         </w:rPr>
-        <w:t xml:space="preserve">=" ")ou l'on doit </w:t>
-      </w:r>
-      <w:proofErr w:type="spellStart"/>
-      <w:r>
-        <w:rPr>
-          <w:rFonts w:ascii="Courier New" w:eastAsia="Courier New" w:hAnsi="Courier New" w:cs="Courier New"/>
-        </w:rPr>
-        <w:t>renseigné</w:t>
-      </w:r>
-      <w:proofErr w:type="spellEnd"/>
+        <w:t xml:space="preserve">=" </w:t>
+      </w:r>
+      <w:r>
+        <w:rPr>
+          <w:rFonts w:ascii="Courier New" w:eastAsia="Courier New" w:hAnsi="Courier New" w:cs="Courier New"/>
+        </w:rPr>
+        <w:t>") ou</w:t>
+      </w:r>
+      <w:r>
+        <w:rPr>
+          <w:rFonts w:ascii="Courier New" w:eastAsia="Courier New" w:hAnsi="Courier New" w:cs="Courier New"/>
+        </w:rPr>
+        <w:t xml:space="preserve"> l'on doit </w:t>
+      </w:r>
+      <w:r>
+        <w:rPr>
+          <w:rFonts w:ascii="Courier New" w:eastAsia="Courier New" w:hAnsi="Courier New" w:cs="Courier New"/>
+        </w:rPr>
+        <w:t>renseigner</w:t>
+      </w:r>
       <w:r>
         <w:rPr>
           <w:rFonts w:ascii="Courier New" w:eastAsia="Courier New" w:hAnsi="Courier New" w:cs="Courier New"/>
         </w:rPr>
         <w:t xml:space="preserve"> l'adresse complète du site,</w:t>
       </w:r>
-    </w:p>
-    <w:p>
-      <w:pPr>
-        <w:spacing w:after="0" w:line="240" w:lineRule="auto"/>
-        <w:rPr>
-          <w:rFonts w:ascii="Courier New" w:eastAsia="Courier New" w:hAnsi="Courier New" w:cs="Courier New"/>
-        </w:rPr>
-      </w:pPr>
-      <w:r>
-        <w:rPr>
-          <w:rFonts w:ascii="Courier New" w:eastAsia="Courier New" w:hAnsi="Courier New" w:cs="Courier New"/>
-        </w:rPr>
-        <w:t>si il est factice mettre #.</w:t>
+      <w:r>
+        <w:rPr>
+          <w:rFonts w:ascii="Courier New" w:eastAsia="Courier New" w:hAnsi="Courier New" w:cs="Courier New"/>
+        </w:rPr>
+        <w:t xml:space="preserve"> s'il</w:t>
+      </w:r>
+      <w:r>
+        <w:rPr>
+          <w:rFonts w:ascii="Courier New" w:eastAsia="Courier New" w:hAnsi="Courier New" w:cs="Courier New"/>
+        </w:rPr>
+        <w:t xml:space="preserve"> est factice mettre #.</w:t>
       </w:r>
     </w:p>
     <w:p>
@@ -1396,6 +1408,811 @@
         </w:rPr>
         <w:t xml:space="preserve">le a en </w:t>
       </w:r>
+      <w:r>
+        <w:rPr>
+          <w:rFonts w:ascii="Courier New" w:eastAsia="Courier New" w:hAnsi="Courier New" w:cs="Courier New"/>
+          <w:b/>
+          <w:u w:val="single"/>
+        </w:rPr>
+        <w:t>CSS</w:t>
+      </w:r>
+      <w:r>
+        <w:rPr>
+          <w:rFonts w:ascii="Courier New" w:eastAsia="Courier New" w:hAnsi="Courier New" w:cs="Courier New"/>
+        </w:rPr>
+        <w:t xml:space="preserve"> : </w:t>
+      </w:r>
+    </w:p>
+    <w:p>
+      <w:pPr>
+        <w:spacing w:after="0" w:line="240" w:lineRule="auto"/>
+        <w:rPr>
+          <w:rFonts w:ascii="Courier New" w:eastAsia="Courier New" w:hAnsi="Courier New" w:cs="Courier New"/>
+        </w:rPr>
+      </w:pPr>
+      <w:r>
+        <w:rPr>
+          <w:rFonts w:ascii="Courier New" w:eastAsia="Courier New" w:hAnsi="Courier New" w:cs="Courier New"/>
+        </w:rPr>
+        <w:t>Enlever</w:t>
+      </w:r>
+      <w:r>
+        <w:rPr>
+          <w:rFonts w:ascii="Courier New" w:eastAsia="Courier New" w:hAnsi="Courier New" w:cs="Courier New"/>
+        </w:rPr>
+        <w:t xml:space="preserve"> le </w:t>
+      </w:r>
+      <w:r>
+        <w:rPr>
+          <w:rFonts w:ascii="Courier New" w:eastAsia="Courier New" w:hAnsi="Courier New" w:cs="Courier New"/>
+        </w:rPr>
+        <w:t>soulignement :</w:t>
+      </w:r>
+    </w:p>
+    <w:p>
+      <w:pPr>
+        <w:spacing w:after="0" w:line="240" w:lineRule="auto"/>
+        <w:rPr>
+          <w:rFonts w:ascii="Courier New" w:eastAsia="Courier New" w:hAnsi="Courier New" w:cs="Courier New"/>
+        </w:rPr>
+      </w:pPr>
+      <w:r>
+        <w:rPr>
+          <w:rFonts w:ascii="Courier New" w:eastAsia="Courier New" w:hAnsi="Courier New" w:cs="Courier New"/>
+        </w:rPr>
+        <w:tab/>
+      </w:r>
+      <w:proofErr w:type="spellStart"/>
+      <w:r>
+        <w:rPr>
+          <w:rFonts w:ascii="Courier New" w:eastAsia="Courier New" w:hAnsi="Courier New" w:cs="Courier New"/>
+        </w:rPr>
+        <w:t>text-decoration</w:t>
+      </w:r>
+      <w:proofErr w:type="spellEnd"/>
+      <w:r>
+        <w:rPr>
+          <w:rFonts w:ascii="Courier New" w:eastAsia="Courier New" w:hAnsi="Courier New" w:cs="Courier New"/>
+        </w:rPr>
+        <w:t>: none;</w:t>
+      </w:r>
+    </w:p>
+    <w:p>
+      <w:pPr>
+        <w:spacing w:after="0" w:line="240" w:lineRule="auto"/>
+        <w:rPr>
+          <w:rFonts w:ascii="Courier New" w:eastAsia="Courier New" w:hAnsi="Courier New" w:cs="Courier New"/>
+        </w:rPr>
+      </w:pPr>
+    </w:p>
+    <w:p>
+      <w:pPr>
+        <w:spacing w:after="0" w:line="240" w:lineRule="auto"/>
+        <w:rPr>
+          <w:rFonts w:ascii="Courier New" w:eastAsia="Courier New" w:hAnsi="Courier New" w:cs="Courier New"/>
+        </w:rPr>
+      </w:pPr>
+    </w:p>
+    <w:p>
+      <w:pPr>
+        <w:spacing w:after="0" w:line="240" w:lineRule="auto"/>
+        <w:rPr>
+          <w:rFonts w:ascii="Courier New" w:eastAsia="Courier New" w:hAnsi="Courier New" w:cs="Courier New"/>
+        </w:rPr>
+      </w:pPr>
+      <w:r>
+        <w:rPr>
+          <w:rFonts w:ascii="Courier New" w:eastAsia="Courier New" w:hAnsi="Courier New" w:cs="Courier New"/>
+        </w:rPr>
+        <w:t xml:space="preserve">- Dans un texte encadrer un mot du tag </w:t>
+      </w:r>
+      <w:r>
+        <w:rPr>
+          <w:rFonts w:ascii="Courier New" w:eastAsia="Courier New" w:hAnsi="Courier New" w:cs="Courier New"/>
+          <w:b/>
+        </w:rPr>
+        <w:t>&lt;Strong&gt;</w:t>
+      </w:r>
+      <w:r>
+        <w:rPr>
+          <w:rFonts w:ascii="Courier New" w:eastAsia="Courier New" w:hAnsi="Courier New" w:cs="Courier New"/>
+        </w:rPr>
+        <w:t>, le mot devient en gras. (</w:t>
+      </w:r>
+      <w:r>
+        <w:rPr>
+          <w:rFonts w:ascii="Courier New" w:eastAsia="Courier New" w:hAnsi="Courier New" w:cs="Courier New"/>
+        </w:rPr>
+        <w:t>Mot</w:t>
+      </w:r>
+      <w:r>
+        <w:rPr>
+          <w:rFonts w:ascii="Courier New" w:eastAsia="Courier New" w:hAnsi="Courier New" w:cs="Courier New"/>
+        </w:rPr>
+        <w:t xml:space="preserve"> ou autre partie du texte)</w:t>
+      </w:r>
+    </w:p>
+    <w:p>
+      <w:pPr>
+        <w:spacing w:after="0" w:line="240" w:lineRule="auto"/>
+        <w:rPr>
+          <w:rFonts w:ascii="Courier New" w:eastAsia="Courier New" w:hAnsi="Courier New" w:cs="Courier New"/>
+        </w:rPr>
+      </w:pPr>
+      <w:r>
+        <w:rPr>
+          <w:rFonts w:ascii="Courier New" w:eastAsia="Courier New" w:hAnsi="Courier New" w:cs="Courier New"/>
+        </w:rPr>
+        <w:t xml:space="preserve">le tag </w:t>
+      </w:r>
+      <w:r>
+        <w:rPr>
+          <w:rFonts w:ascii="Courier New" w:eastAsia="Courier New" w:hAnsi="Courier New" w:cs="Courier New"/>
+          <w:b/>
+        </w:rPr>
+        <w:t>&lt;Span&gt;</w:t>
+      </w:r>
+      <w:r>
+        <w:rPr>
+          <w:rFonts w:ascii="Courier New" w:eastAsia="Courier New" w:hAnsi="Courier New" w:cs="Courier New"/>
+        </w:rPr>
+        <w:t xml:space="preserve"> peut </w:t>
+      </w:r>
+      <w:r>
+        <w:rPr>
+          <w:rFonts w:ascii="Courier New" w:eastAsia="Courier New" w:hAnsi="Courier New" w:cs="Courier New"/>
+        </w:rPr>
+        <w:t>être</w:t>
+      </w:r>
+      <w:r>
+        <w:rPr>
+          <w:rFonts w:ascii="Courier New" w:eastAsia="Courier New" w:hAnsi="Courier New" w:cs="Courier New"/>
+        </w:rPr>
+        <w:t xml:space="preserve"> utilisé </w:t>
+      </w:r>
+      <w:r>
+        <w:rPr>
+          <w:rFonts w:ascii="Courier New" w:eastAsia="Courier New" w:hAnsi="Courier New" w:cs="Courier New"/>
+        </w:rPr>
+        <w:t>à</w:t>
+      </w:r>
+      <w:r>
+        <w:rPr>
+          <w:rFonts w:ascii="Courier New" w:eastAsia="Courier New" w:hAnsi="Courier New" w:cs="Courier New"/>
+        </w:rPr>
+        <w:t xml:space="preserve"> la place de </w:t>
+      </w:r>
+      <w:r>
+        <w:rPr>
+          <w:rFonts w:ascii="Courier New" w:eastAsia="Courier New" w:hAnsi="Courier New" w:cs="Courier New"/>
+          <w:b/>
+        </w:rPr>
+        <w:t>&lt;</w:t>
+      </w:r>
+      <w:proofErr w:type="spellStart"/>
+      <w:r>
+        <w:rPr>
+          <w:rFonts w:ascii="Courier New" w:eastAsia="Courier New" w:hAnsi="Courier New" w:cs="Courier New"/>
+          <w:b/>
+        </w:rPr>
+        <w:t>strong</w:t>
+      </w:r>
+      <w:proofErr w:type="spellEnd"/>
+      <w:r>
+        <w:rPr>
+          <w:rFonts w:ascii="Courier New" w:eastAsia="Courier New" w:hAnsi="Courier New" w:cs="Courier New"/>
+          <w:b/>
+        </w:rPr>
+        <w:t>&gt;</w:t>
+      </w:r>
+      <w:r>
+        <w:rPr>
+          <w:rFonts w:ascii="Courier New" w:eastAsia="Courier New" w:hAnsi="Courier New" w:cs="Courier New"/>
+        </w:rPr>
+        <w:t xml:space="preserve">, mais il doit </w:t>
+      </w:r>
+      <w:r>
+        <w:rPr>
+          <w:rFonts w:ascii="Courier New" w:eastAsia="Courier New" w:hAnsi="Courier New" w:cs="Courier New"/>
+        </w:rPr>
+        <w:t>être</w:t>
+      </w:r>
+      <w:r>
+        <w:rPr>
+          <w:rFonts w:ascii="Courier New" w:eastAsia="Courier New" w:hAnsi="Courier New" w:cs="Courier New"/>
+        </w:rPr>
+        <w:t xml:space="preserve"> </w:t>
+      </w:r>
+      <w:r>
+        <w:rPr>
+          <w:rFonts w:ascii="Courier New" w:eastAsia="Courier New" w:hAnsi="Courier New" w:cs="Courier New"/>
+        </w:rPr>
+        <w:t>complémenter</w:t>
+      </w:r>
+      <w:r>
+        <w:rPr>
+          <w:rFonts w:ascii="Courier New" w:eastAsia="Courier New" w:hAnsi="Courier New" w:cs="Courier New"/>
+        </w:rPr>
+        <w:t xml:space="preserve"> avec un attribut(plus précis)</w:t>
+      </w:r>
+    </w:p>
+    <w:p>
+      <w:pPr>
+        <w:spacing w:after="0" w:line="240" w:lineRule="auto"/>
+        <w:rPr>
+          <w:rFonts w:ascii="Courier New" w:eastAsia="Courier New" w:hAnsi="Courier New" w:cs="Courier New"/>
+        </w:rPr>
+      </w:pPr>
+    </w:p>
+    <w:p>
+      <w:pPr>
+        <w:spacing w:after="0" w:line="240" w:lineRule="auto"/>
+        <w:rPr>
+          <w:rFonts w:ascii="Courier New" w:eastAsia="Courier New" w:hAnsi="Courier New" w:cs="Courier New"/>
+        </w:rPr>
+      </w:pPr>
+      <w:r>
+        <w:rPr>
+          <w:rFonts w:ascii="Courier New" w:eastAsia="Courier New" w:hAnsi="Courier New" w:cs="Courier New"/>
+        </w:rPr>
+        <w:t xml:space="preserve">- le tag </w:t>
+      </w:r>
+      <w:r>
+        <w:rPr>
+          <w:rFonts w:ascii="Courier New" w:eastAsia="Courier New" w:hAnsi="Courier New" w:cs="Courier New"/>
+          <w:b/>
+        </w:rPr>
+        <w:t>&lt;div&gt;</w:t>
+      </w:r>
+      <w:r>
+        <w:rPr>
+          <w:rFonts w:ascii="Courier New" w:eastAsia="Courier New" w:hAnsi="Courier New" w:cs="Courier New"/>
+        </w:rPr>
+        <w:t xml:space="preserve"> est utiliser pour compartimenter la page web Il est aussi possible de lui donner une </w:t>
+      </w:r>
+      <w:r>
+        <w:rPr>
+          <w:rFonts w:ascii="Courier New" w:eastAsia="Courier New" w:hAnsi="Courier New" w:cs="Courier New"/>
+        </w:rPr>
+        <w:t>taille.</w:t>
+      </w:r>
+    </w:p>
+    <w:p>
+      <w:pPr>
+        <w:spacing w:after="0" w:line="240" w:lineRule="auto"/>
+        <w:rPr>
+          <w:rFonts w:ascii="Courier New" w:eastAsia="Courier New" w:hAnsi="Courier New" w:cs="Courier New"/>
+        </w:rPr>
+      </w:pPr>
+    </w:p>
+    <w:p>
+      <w:pPr>
+        <w:spacing w:after="0" w:line="240" w:lineRule="auto"/>
+        <w:rPr>
+          <w:rFonts w:ascii="Courier New" w:eastAsia="Courier New" w:hAnsi="Courier New" w:cs="Courier New"/>
+        </w:rPr>
+      </w:pPr>
+      <w:r>
+        <w:rPr>
+          <w:rFonts w:ascii="Courier New" w:eastAsia="Courier New" w:hAnsi="Courier New" w:cs="Courier New"/>
+        </w:rPr>
+        <w:lastRenderedPageBreak/>
+        <w:t xml:space="preserve">- le tag </w:t>
+      </w:r>
+      <w:r>
+        <w:rPr>
+          <w:rFonts w:ascii="Courier New" w:eastAsia="Courier New" w:hAnsi="Courier New" w:cs="Courier New"/>
+          <w:b/>
+        </w:rPr>
+        <w:t>&lt;</w:t>
+      </w:r>
+      <w:proofErr w:type="spellStart"/>
+      <w:r>
+        <w:rPr>
+          <w:rFonts w:ascii="Courier New" w:eastAsia="Courier New" w:hAnsi="Courier New" w:cs="Courier New"/>
+          <w:b/>
+        </w:rPr>
+        <w:t>form</w:t>
+      </w:r>
+      <w:proofErr w:type="spellEnd"/>
+      <w:r>
+        <w:rPr>
+          <w:rFonts w:ascii="Courier New" w:eastAsia="Courier New" w:hAnsi="Courier New" w:cs="Courier New"/>
+          <w:b/>
+        </w:rPr>
+        <w:t>&gt;</w:t>
+      </w:r>
+      <w:r>
+        <w:rPr>
+          <w:rFonts w:ascii="Courier New" w:eastAsia="Courier New" w:hAnsi="Courier New" w:cs="Courier New"/>
+        </w:rPr>
+        <w:t xml:space="preserve"> est pour </w:t>
+      </w:r>
+      <w:r>
+        <w:rPr>
+          <w:rFonts w:ascii="Courier New" w:eastAsia="Courier New" w:hAnsi="Courier New" w:cs="Courier New"/>
+        </w:rPr>
+        <w:t>les formulaires</w:t>
+      </w:r>
+      <w:r>
+        <w:rPr>
+          <w:rFonts w:ascii="Courier New" w:eastAsia="Courier New" w:hAnsi="Courier New" w:cs="Courier New"/>
+        </w:rPr>
+        <w:t xml:space="preserve"> il est comme le tag des listes, il doit être complémenter avec le tag </w:t>
+      </w:r>
+      <w:r>
+        <w:rPr>
+          <w:rFonts w:ascii="Courier New" w:eastAsia="Courier New" w:hAnsi="Courier New" w:cs="Courier New"/>
+          <w:b/>
+        </w:rPr>
+        <w:t>&lt;label&gt;</w:t>
+      </w:r>
+      <w:r>
+        <w:rPr>
+          <w:rFonts w:ascii="Courier New" w:eastAsia="Courier New" w:hAnsi="Courier New" w:cs="Courier New"/>
+        </w:rPr>
+        <w:t xml:space="preserve"> et le tag </w:t>
+      </w:r>
+      <w:r>
+        <w:rPr>
+          <w:rFonts w:ascii="Courier New" w:eastAsia="Courier New" w:hAnsi="Courier New" w:cs="Courier New"/>
+          <w:b/>
+        </w:rPr>
+        <w:t>&lt;</w:t>
+      </w:r>
+      <w:proofErr w:type="spellStart"/>
+      <w:r>
+        <w:rPr>
+          <w:rFonts w:ascii="Courier New" w:eastAsia="Courier New" w:hAnsi="Courier New" w:cs="Courier New"/>
+          <w:b/>
+        </w:rPr>
+        <w:t>imput</w:t>
+      </w:r>
+      <w:proofErr w:type="spellEnd"/>
+      <w:r>
+        <w:rPr>
+          <w:rFonts w:ascii="Courier New" w:eastAsia="Courier New" w:hAnsi="Courier New" w:cs="Courier New"/>
+          <w:b/>
+        </w:rPr>
+        <w:t>&gt;</w:t>
+      </w:r>
+      <w:r>
+        <w:rPr>
+          <w:rFonts w:ascii="Courier New" w:eastAsia="Courier New" w:hAnsi="Courier New" w:cs="Courier New"/>
+        </w:rPr>
+        <w:t xml:space="preserve"> (balise seul) et leurs attributs</w:t>
+      </w:r>
+      <w:r>
+        <w:rPr>
+          <w:rFonts w:ascii="Courier New" w:eastAsia="Courier New" w:hAnsi="Courier New" w:cs="Courier New"/>
+        </w:rPr>
+        <w:t xml:space="preserve">, </w:t>
+      </w:r>
+      <w:r>
+        <w:rPr>
+          <w:rFonts w:ascii="Courier New" w:eastAsia="Courier New" w:hAnsi="Courier New" w:cs="Courier New"/>
+        </w:rPr>
+        <w:t xml:space="preserve">il peut y avoir aussi des tags comme </w:t>
+      </w:r>
+      <w:proofErr w:type="spellStart"/>
+      <w:r>
+        <w:rPr>
+          <w:rFonts w:ascii="Courier New" w:eastAsia="Courier New" w:hAnsi="Courier New" w:cs="Courier New"/>
+        </w:rPr>
+        <w:t>textarea</w:t>
+      </w:r>
+      <w:proofErr w:type="spellEnd"/>
+      <w:r>
+        <w:rPr>
+          <w:rFonts w:ascii="Courier New" w:eastAsia="Courier New" w:hAnsi="Courier New" w:cs="Courier New"/>
+        </w:rPr>
+        <w:t xml:space="preserve">, select et option </w:t>
+      </w:r>
+    </w:p>
+    <w:p>
+      <w:pPr>
+        <w:spacing w:after="0" w:line="240" w:lineRule="auto"/>
+        <w:rPr>
+          <w:rFonts w:ascii="Courier New" w:eastAsia="Courier New" w:hAnsi="Courier New" w:cs="Courier New"/>
+        </w:rPr>
+      </w:pPr>
+    </w:p>
+    <w:p>
+      <w:pPr>
+        <w:spacing w:after="0" w:line="240" w:lineRule="auto"/>
+        <w:rPr>
+          <w:rFonts w:ascii="Courier New" w:eastAsia="Courier New" w:hAnsi="Courier New" w:cs="Courier New"/>
+        </w:rPr>
+      </w:pPr>
+      <w:r>
+        <w:rPr>
+          <w:rFonts w:ascii="Courier New" w:eastAsia="Courier New" w:hAnsi="Courier New" w:cs="Courier New"/>
+        </w:rPr>
+        <w:t xml:space="preserve">- la balise </w:t>
+      </w:r>
+      <w:r>
+        <w:rPr>
+          <w:rFonts w:ascii="Courier New" w:eastAsia="Courier New" w:hAnsi="Courier New" w:cs="Courier New"/>
+          <w:b/>
+        </w:rPr>
+        <w:t>&lt;</w:t>
+      </w:r>
+      <w:proofErr w:type="spellStart"/>
+      <w:r>
+        <w:rPr>
+          <w:rFonts w:ascii="Courier New" w:eastAsia="Courier New" w:hAnsi="Courier New" w:cs="Courier New"/>
+          <w:b/>
+        </w:rPr>
+        <w:t>em</w:t>
+      </w:r>
+      <w:proofErr w:type="spellEnd"/>
+      <w:r>
+        <w:rPr>
+          <w:rFonts w:ascii="Courier New" w:eastAsia="Courier New" w:hAnsi="Courier New" w:cs="Courier New"/>
+          <w:b/>
+        </w:rPr>
+        <w:t>&gt;</w:t>
+      </w:r>
+      <w:r>
+        <w:rPr>
+          <w:rFonts w:ascii="Courier New" w:eastAsia="Courier New" w:hAnsi="Courier New" w:cs="Courier New"/>
+        </w:rPr>
+        <w:t xml:space="preserve"> est pour mettre en italiques les mots de moyenne importance.</w:t>
+      </w:r>
+    </w:p>
+    <w:p>
+      <w:pPr>
+        <w:spacing w:after="0" w:line="240" w:lineRule="auto"/>
+        <w:rPr>
+          <w:rFonts w:ascii="Courier New" w:eastAsia="Courier New" w:hAnsi="Courier New" w:cs="Courier New"/>
+        </w:rPr>
+      </w:pPr>
+      <w:r>
+        <w:rPr>
+          <w:rFonts w:ascii="Courier New" w:eastAsia="Courier New" w:hAnsi="Courier New" w:cs="Courier New"/>
+        </w:rPr>
+        <w:t xml:space="preserve">La balise </w:t>
+      </w:r>
+      <w:r>
+        <w:rPr>
+          <w:rFonts w:ascii="Courier New" w:eastAsia="Courier New" w:hAnsi="Courier New" w:cs="Courier New"/>
+          <w:b/>
+        </w:rPr>
+        <w:t>&lt;</w:t>
+      </w:r>
+      <w:proofErr w:type="spellStart"/>
+      <w:r>
+        <w:rPr>
+          <w:rFonts w:ascii="Courier New" w:eastAsia="Courier New" w:hAnsi="Courier New" w:cs="Courier New"/>
+          <w:b/>
+        </w:rPr>
+        <w:t>strong</w:t>
+      </w:r>
+      <w:proofErr w:type="spellEnd"/>
+      <w:r>
+        <w:rPr>
+          <w:rFonts w:ascii="Courier New" w:eastAsia="Courier New" w:hAnsi="Courier New" w:cs="Courier New"/>
+          <w:b/>
+        </w:rPr>
+        <w:t>&gt;</w:t>
+      </w:r>
+      <w:r>
+        <w:rPr>
+          <w:rFonts w:ascii="Courier New" w:eastAsia="Courier New" w:hAnsi="Courier New" w:cs="Courier New"/>
+        </w:rPr>
+        <w:t xml:space="preserve"> le met en gras et la balise </w:t>
+      </w:r>
+      <w:r>
+        <w:rPr>
+          <w:rFonts w:ascii="Courier New" w:eastAsia="Courier New" w:hAnsi="Courier New" w:cs="Courier New"/>
+          <w:b/>
+        </w:rPr>
+        <w:t>&lt;mark&gt;</w:t>
+      </w:r>
+      <w:r>
+        <w:rPr>
+          <w:rFonts w:ascii="Courier New" w:eastAsia="Courier New" w:hAnsi="Courier New" w:cs="Courier New"/>
+        </w:rPr>
+        <w:t xml:space="preserve"> surligne le mot important, mais attention !! Ces trois balises concernent</w:t>
+      </w:r>
+    </w:p>
+    <w:p>
+      <w:pPr>
+        <w:spacing w:after="0" w:line="240" w:lineRule="auto"/>
+        <w:rPr>
+          <w:rFonts w:ascii="Courier New" w:eastAsia="Courier New" w:hAnsi="Courier New" w:cs="Courier New"/>
+        </w:rPr>
+      </w:pPr>
+      <w:r>
+        <w:rPr>
+          <w:rFonts w:ascii="Courier New" w:eastAsia="Courier New" w:hAnsi="Courier New" w:cs="Courier New"/>
+        </w:rPr>
+        <w:t xml:space="preserve">le moteur de recherche et peuvent </w:t>
+      </w:r>
+      <w:r>
+        <w:rPr>
+          <w:rFonts w:ascii="Courier New" w:eastAsia="Courier New" w:hAnsi="Courier New" w:cs="Courier New"/>
+        </w:rPr>
+        <w:t>être</w:t>
+      </w:r>
+      <w:r>
+        <w:rPr>
+          <w:rFonts w:ascii="Courier New" w:eastAsia="Courier New" w:hAnsi="Courier New" w:cs="Courier New"/>
+        </w:rPr>
+        <w:t xml:space="preserve"> modifier d'apparence en CSS</w:t>
+      </w:r>
+    </w:p>
+    <w:p>
+      <w:pPr>
+        <w:spacing w:after="0" w:line="240" w:lineRule="auto"/>
+        <w:rPr>
+          <w:rFonts w:ascii="Courier New" w:eastAsia="Courier New" w:hAnsi="Courier New" w:cs="Courier New"/>
+        </w:rPr>
+      </w:pPr>
+      <w:r>
+        <w:rPr>
+          <w:rFonts w:ascii="Courier New" w:eastAsia="Courier New" w:hAnsi="Courier New" w:cs="Courier New"/>
+        </w:rPr>
+        <w:t xml:space="preserve">les alternatives sont  </w:t>
+      </w:r>
+      <w:r>
+        <w:rPr>
+          <w:rFonts w:ascii="Courier New" w:eastAsia="Courier New" w:hAnsi="Courier New" w:cs="Courier New"/>
+          <w:b/>
+        </w:rPr>
+        <w:t>&lt;i&gt;</w:t>
+      </w:r>
+      <w:r>
+        <w:rPr>
+          <w:rFonts w:ascii="Courier New" w:eastAsia="Courier New" w:hAnsi="Courier New" w:cs="Courier New"/>
+        </w:rPr>
+        <w:t xml:space="preserve"> pour l'italique et </w:t>
+      </w:r>
+      <w:r>
+        <w:rPr>
+          <w:rFonts w:ascii="Courier New" w:eastAsia="Courier New" w:hAnsi="Courier New" w:cs="Courier New"/>
+          <w:b/>
+        </w:rPr>
+        <w:t>&lt;b&gt;</w:t>
+      </w:r>
+      <w:r>
+        <w:rPr>
+          <w:rFonts w:ascii="Courier New" w:eastAsia="Courier New" w:hAnsi="Courier New" w:cs="Courier New"/>
+        </w:rPr>
+        <w:t xml:space="preserve"> pour (</w:t>
+      </w:r>
+      <w:proofErr w:type="spellStart"/>
+      <w:r>
+        <w:rPr>
+          <w:rFonts w:ascii="Courier New" w:eastAsia="Courier New" w:hAnsi="Courier New" w:cs="Courier New"/>
+        </w:rPr>
+        <w:t>bold</w:t>
+      </w:r>
+      <w:proofErr w:type="spellEnd"/>
+      <w:r>
+        <w:rPr>
+          <w:rFonts w:ascii="Courier New" w:eastAsia="Courier New" w:hAnsi="Courier New" w:cs="Courier New"/>
+        </w:rPr>
+        <w:t xml:space="preserve">) gras et </w:t>
+      </w:r>
+      <w:r>
+        <w:rPr>
+          <w:rFonts w:ascii="Courier New" w:eastAsia="Courier New" w:hAnsi="Courier New" w:cs="Courier New"/>
+          <w:b/>
+        </w:rPr>
+        <w:t>&lt;u&gt;</w:t>
+      </w:r>
+      <w:r>
+        <w:rPr>
+          <w:rFonts w:ascii="Courier New" w:eastAsia="Courier New" w:hAnsi="Courier New" w:cs="Courier New"/>
+        </w:rPr>
+        <w:t xml:space="preserve"> pour souligné--&gt;</w:t>
+      </w:r>
+    </w:p>
+    <w:p>
+      <w:pPr>
+        <w:spacing w:after="0" w:line="240" w:lineRule="auto"/>
+        <w:rPr>
+          <w:rFonts w:ascii="Courier New" w:eastAsia="Courier New" w:hAnsi="Courier New" w:cs="Courier New"/>
+        </w:rPr>
+      </w:pPr>
+    </w:p>
+    <w:p>
+      <w:pPr>
+        <w:spacing w:after="0" w:line="240" w:lineRule="auto"/>
+        <w:rPr>
+          <w:rFonts w:ascii="Courier New" w:eastAsia="Courier New" w:hAnsi="Courier New" w:cs="Courier New"/>
+        </w:rPr>
+      </w:pPr>
+      <w:r>
+        <w:rPr>
+          <w:rFonts w:ascii="Courier New" w:eastAsia="Courier New" w:hAnsi="Courier New" w:cs="Courier New"/>
+        </w:rPr>
+        <w:t xml:space="preserve">- </w:t>
+      </w:r>
+      <w:r>
+        <w:rPr>
+          <w:rFonts w:ascii="Courier New" w:eastAsia="Courier New" w:hAnsi="Courier New" w:cs="Courier New"/>
+        </w:rPr>
+        <w:t>insérer</w:t>
+      </w:r>
+      <w:r>
+        <w:rPr>
+          <w:rFonts w:ascii="Courier New" w:eastAsia="Courier New" w:hAnsi="Courier New" w:cs="Courier New"/>
+        </w:rPr>
+        <w:t xml:space="preserve"> une image avec le tag </w:t>
+      </w:r>
+      <w:r>
+        <w:rPr>
+          <w:rFonts w:ascii="Courier New" w:eastAsia="Courier New" w:hAnsi="Courier New" w:cs="Courier New"/>
+          <w:b/>
+        </w:rPr>
+        <w:t>&lt;</w:t>
+      </w:r>
+      <w:proofErr w:type="spellStart"/>
+      <w:r>
+        <w:rPr>
+          <w:rFonts w:ascii="Courier New" w:eastAsia="Courier New" w:hAnsi="Courier New" w:cs="Courier New"/>
+          <w:b/>
+        </w:rPr>
+        <w:t>img</w:t>
+      </w:r>
+      <w:proofErr w:type="spellEnd"/>
+      <w:r>
+        <w:rPr>
+          <w:rFonts w:ascii="Courier New" w:eastAsia="Courier New" w:hAnsi="Courier New" w:cs="Courier New"/>
+          <w:b/>
+        </w:rPr>
+        <w:t>/&gt;</w:t>
+      </w:r>
+      <w:r>
+        <w:rPr>
+          <w:rFonts w:ascii="Courier New" w:eastAsia="Courier New" w:hAnsi="Courier New" w:cs="Courier New"/>
+          <w:b/>
+        </w:rPr>
+        <w:t xml:space="preserve"> </w:t>
+      </w:r>
+      <w:r>
+        <w:rPr>
+          <w:rFonts w:ascii="Courier New" w:eastAsia="Courier New" w:hAnsi="Courier New" w:cs="Courier New"/>
+        </w:rPr>
+        <w:t xml:space="preserve">(il est unique et autofermé) il est complémenté par </w:t>
+      </w:r>
+      <w:r>
+        <w:rPr>
+          <w:rFonts w:ascii="Courier New" w:eastAsia="Courier New" w:hAnsi="Courier New" w:cs="Courier New"/>
+          <w:u w:val="single"/>
+        </w:rPr>
+        <w:t>src</w:t>
+      </w:r>
+      <w:r>
+        <w:rPr>
+          <w:rFonts w:ascii="Courier New" w:eastAsia="Courier New" w:hAnsi="Courier New" w:cs="Courier New"/>
+        </w:rPr>
+        <w:t xml:space="preserve"> (source) qui donne </w:t>
+      </w:r>
+    </w:p>
+    <w:p>
+      <w:pPr>
+        <w:spacing w:after="0" w:line="240" w:lineRule="auto"/>
+        <w:rPr>
+          <w:rFonts w:ascii="Courier New" w:eastAsia="Courier New" w:hAnsi="Courier New" w:cs="Courier New"/>
+        </w:rPr>
+      </w:pPr>
+      <w:r>
+        <w:rPr>
+          <w:rFonts w:ascii="Courier New" w:eastAsia="Courier New" w:hAnsi="Courier New" w:cs="Courier New"/>
+        </w:rPr>
+        <w:t xml:space="preserve">L’emplacement de l'image. L’attribut </w:t>
+      </w:r>
+      <w:r>
+        <w:rPr>
+          <w:rFonts w:ascii="Courier New" w:eastAsia="Courier New" w:hAnsi="Courier New" w:cs="Courier New"/>
+          <w:u w:val="single"/>
+        </w:rPr>
+        <w:t>alt</w:t>
+      </w:r>
+      <w:r>
+        <w:rPr>
+          <w:rFonts w:ascii="Courier New" w:eastAsia="Courier New" w:hAnsi="Courier New" w:cs="Courier New"/>
+        </w:rPr>
+        <w:t xml:space="preserve"> est pour remplacer celle-ci au cas où l'image n'apparait pas. L'attribut </w:t>
+      </w:r>
+      <w:proofErr w:type="spellStart"/>
+      <w:r>
+        <w:rPr>
+          <w:rFonts w:ascii="Courier New" w:eastAsia="Courier New" w:hAnsi="Courier New" w:cs="Courier New"/>
+          <w:u w:val="single"/>
+        </w:rPr>
+        <w:t>title</w:t>
+      </w:r>
+      <w:proofErr w:type="spellEnd"/>
+      <w:r>
+        <w:rPr>
+          <w:rFonts w:ascii="Courier New" w:eastAsia="Courier New" w:hAnsi="Courier New" w:cs="Courier New"/>
+        </w:rPr>
+        <w:t xml:space="preserve"> </w:t>
+      </w:r>
+    </w:p>
+    <w:p>
+      <w:pPr>
+        <w:spacing w:after="0" w:line="240" w:lineRule="auto"/>
+        <w:rPr>
+          <w:rFonts w:ascii="Courier New" w:eastAsia="Courier New" w:hAnsi="Courier New" w:cs="Courier New"/>
+        </w:rPr>
+      </w:pPr>
+      <w:r>
+        <w:rPr>
+          <w:rFonts w:ascii="Courier New" w:eastAsia="Courier New" w:hAnsi="Courier New" w:cs="Courier New"/>
+        </w:rPr>
+        <w:t xml:space="preserve">Lui décrit le logo </w:t>
+      </w:r>
+    </w:p>
+    <w:p>
+      <w:pPr>
+        <w:spacing w:after="0" w:line="240" w:lineRule="auto"/>
+        <w:rPr>
+          <w:rFonts w:ascii="Courier New" w:eastAsia="Courier New" w:hAnsi="Courier New" w:cs="Courier New"/>
+        </w:rPr>
+      </w:pPr>
+    </w:p>
+    <w:p>
+      <w:pPr>
+        <w:spacing w:after="0" w:line="240" w:lineRule="auto"/>
+        <w:rPr>
+          <w:rFonts w:ascii="Courier New" w:eastAsia="Courier New" w:hAnsi="Courier New" w:cs="Courier New"/>
+        </w:rPr>
+      </w:pPr>
+      <w:r>
+        <w:rPr>
+          <w:rFonts w:ascii="Courier New" w:eastAsia="Courier New" w:hAnsi="Courier New" w:cs="Courier New"/>
+        </w:rPr>
+        <w:t>- le tag &lt;figure&gt; permet de mettre une légende a l'image, lui donné de l'importance en complémentarité du tag &lt;</w:t>
+      </w:r>
+      <w:proofErr w:type="spellStart"/>
+      <w:r>
+        <w:rPr>
+          <w:rFonts w:ascii="Courier New" w:eastAsia="Courier New" w:hAnsi="Courier New" w:cs="Courier New"/>
+        </w:rPr>
+        <w:t>figcaption</w:t>
+      </w:r>
+      <w:proofErr w:type="spellEnd"/>
+      <w:r>
+        <w:rPr>
+          <w:rFonts w:ascii="Courier New" w:eastAsia="Courier New" w:hAnsi="Courier New" w:cs="Courier New"/>
+        </w:rPr>
+        <w:t>&gt;</w:t>
+      </w:r>
+    </w:p>
+    <w:p>
+      <w:pPr>
+        <w:spacing w:after="0" w:line="240" w:lineRule="auto"/>
+        <w:rPr>
+          <w:rFonts w:ascii="Courier New" w:eastAsia="Courier New" w:hAnsi="Courier New" w:cs="Courier New"/>
+        </w:rPr>
+      </w:pPr>
+    </w:p>
+    <w:p>
+      <w:pPr>
+        <w:spacing w:after="0" w:line="240" w:lineRule="auto"/>
+        <w:rPr>
+          <w:rFonts w:ascii="Courier New" w:eastAsia="Courier New" w:hAnsi="Courier New" w:cs="Courier New"/>
+        </w:rPr>
+      </w:pPr>
+      <w:r>
+        <w:rPr>
+          <w:rFonts w:ascii="Courier New" w:eastAsia="Courier New" w:hAnsi="Courier New" w:cs="Courier New"/>
+        </w:rPr>
+        <w:t>-------------------------------------------------------</w:t>
+      </w:r>
+    </w:p>
+    <w:p>
+      <w:pPr>
+        <w:spacing w:after="0" w:line="240" w:lineRule="auto"/>
+        <w:rPr>
+          <w:rFonts w:ascii="Courier New" w:eastAsia="Courier New" w:hAnsi="Courier New" w:cs="Courier New"/>
+        </w:rPr>
+      </w:pPr>
       <w:proofErr w:type="spellStart"/>
       <w:r>
         <w:rPr>
@@ -1406,137 +2223,390 @@
         <w:t>css</w:t>
       </w:r>
       <w:proofErr w:type="spellEnd"/>
-      <w:r>
-        <w:rPr>
-          <w:rFonts w:ascii="Courier New" w:eastAsia="Courier New" w:hAnsi="Courier New" w:cs="Courier New"/>
-        </w:rPr>
-        <w:t xml:space="preserve"> : </w:t>
-      </w:r>
-    </w:p>
-    <w:p>
-      <w:pPr>
-        <w:spacing w:after="0" w:line="240" w:lineRule="auto"/>
-        <w:rPr>
-          <w:rFonts w:ascii="Courier New" w:eastAsia="Courier New" w:hAnsi="Courier New" w:cs="Courier New"/>
-        </w:rPr>
-      </w:pPr>
-      <w:r>
-        <w:rPr>
-          <w:rFonts w:ascii="Courier New" w:eastAsia="Courier New" w:hAnsi="Courier New" w:cs="Courier New"/>
-        </w:rPr>
-        <w:t>enlever le soulignement:</w:t>
-      </w:r>
-    </w:p>
-    <w:p>
-      <w:pPr>
-        <w:spacing w:after="0" w:line="240" w:lineRule="auto"/>
-        <w:rPr>
-          <w:rFonts w:ascii="Courier New" w:eastAsia="Courier New" w:hAnsi="Courier New" w:cs="Courier New"/>
-        </w:rPr>
-      </w:pPr>
-      <w:r>
-        <w:rPr>
-          <w:rFonts w:ascii="Courier New" w:eastAsia="Courier New" w:hAnsi="Courier New" w:cs="Courier New"/>
-        </w:rPr>
-        <w:tab/>
-      </w:r>
-      <w:proofErr w:type="spellStart"/>
-      <w:r>
-        <w:rPr>
-          <w:rFonts w:ascii="Courier New" w:eastAsia="Courier New" w:hAnsi="Courier New" w:cs="Courier New"/>
-        </w:rPr>
-        <w:t>text-decoration</w:t>
-      </w:r>
-      <w:proofErr w:type="spellEnd"/>
-      <w:r>
-        <w:rPr>
-          <w:rFonts w:ascii="Courier New" w:eastAsia="Courier New" w:hAnsi="Courier New" w:cs="Courier New"/>
-        </w:rPr>
-        <w:t>: none;</w:t>
-      </w:r>
-    </w:p>
-    <w:p>
-      <w:pPr>
-        <w:spacing w:after="0" w:line="240" w:lineRule="auto"/>
-        <w:rPr>
-          <w:rFonts w:ascii="Courier New" w:eastAsia="Courier New" w:hAnsi="Courier New" w:cs="Courier New"/>
-        </w:rPr>
-      </w:pPr>
-    </w:p>
-    <w:p>
-      <w:pPr>
-        <w:spacing w:after="0" w:line="240" w:lineRule="auto"/>
-        <w:rPr>
-          <w:rFonts w:ascii="Courier New" w:eastAsia="Courier New" w:hAnsi="Courier New" w:cs="Courier New"/>
-        </w:rPr>
-      </w:pPr>
-    </w:p>
-    <w:p>
-      <w:pPr>
-        <w:spacing w:after="0" w:line="240" w:lineRule="auto"/>
-        <w:rPr>
-          <w:rFonts w:ascii="Courier New" w:eastAsia="Courier New" w:hAnsi="Courier New" w:cs="Courier New"/>
-        </w:rPr>
-      </w:pPr>
-      <w:r>
-        <w:rPr>
-          <w:rFonts w:ascii="Courier New" w:eastAsia="Courier New" w:hAnsi="Courier New" w:cs="Courier New"/>
-        </w:rPr>
-        <w:t xml:space="preserve">- Dans un texte encadrer un mot du tag </w:t>
-      </w:r>
-      <w:r>
-        <w:rPr>
-          <w:rFonts w:ascii="Courier New" w:eastAsia="Courier New" w:hAnsi="Courier New" w:cs="Courier New"/>
-          <w:b/>
-        </w:rPr>
-        <w:t>&lt;Strong&gt;</w:t>
-      </w:r>
-      <w:r>
-        <w:rPr>
-          <w:rFonts w:ascii="Courier New" w:eastAsia="Courier New" w:hAnsi="Courier New" w:cs="Courier New"/>
-        </w:rPr>
-        <w:t>, le mot devient en gras. (mot ou autre partie du texte)</w:t>
-      </w:r>
-    </w:p>
-    <w:p>
-      <w:pPr>
-        <w:spacing w:after="0" w:line="240" w:lineRule="auto"/>
-        <w:rPr>
-          <w:rFonts w:ascii="Courier New" w:eastAsia="Courier New" w:hAnsi="Courier New" w:cs="Courier New"/>
-        </w:rPr>
-      </w:pPr>
-      <w:r>
-        <w:rPr>
-          <w:rFonts w:ascii="Courier New" w:eastAsia="Courier New" w:hAnsi="Courier New" w:cs="Courier New"/>
-        </w:rPr>
-        <w:t xml:space="preserve">le tag </w:t>
-      </w:r>
-      <w:r>
-        <w:rPr>
-          <w:rFonts w:ascii="Courier New" w:eastAsia="Courier New" w:hAnsi="Courier New" w:cs="Courier New"/>
-          <w:b/>
-        </w:rPr>
-        <w:t>&lt;Span&gt;</w:t>
-      </w:r>
-      <w:r>
-        <w:rPr>
-          <w:rFonts w:ascii="Courier New" w:eastAsia="Courier New" w:hAnsi="Courier New" w:cs="Courier New"/>
-        </w:rPr>
-        <w:t xml:space="preserve"> peut </w:t>
-      </w:r>
-      <w:proofErr w:type="spellStart"/>
-      <w:r>
-        <w:rPr>
-          <w:rFonts w:ascii="Courier New" w:eastAsia="Courier New" w:hAnsi="Courier New" w:cs="Courier New"/>
-        </w:rPr>
-        <w:t>etre</w:t>
-      </w:r>
-      <w:proofErr w:type="spellEnd"/>
-      <w:r>
-        <w:rPr>
-          <w:rFonts w:ascii="Courier New" w:eastAsia="Courier New" w:hAnsi="Courier New" w:cs="Courier New"/>
-        </w:rPr>
-        <w:t xml:space="preserve"> utilisé </w:t>
+    </w:p>
+    <w:p>
+      <w:pPr>
+        <w:spacing w:after="0" w:line="240" w:lineRule="auto"/>
+        <w:rPr>
+          <w:rFonts w:ascii="Courier New" w:eastAsia="Courier New" w:hAnsi="Courier New" w:cs="Courier New"/>
+        </w:rPr>
+      </w:pPr>
+      <w:r>
+        <w:rPr>
+          <w:rFonts w:ascii="Courier New" w:eastAsia="Courier New" w:hAnsi="Courier New" w:cs="Courier New"/>
+        </w:rPr>
+        <w:t xml:space="preserve">- Le </w:t>
+      </w:r>
+      <w:proofErr w:type="spellStart"/>
+      <w:r>
+        <w:rPr>
+          <w:rFonts w:ascii="Courier New" w:eastAsia="Courier New" w:hAnsi="Courier New" w:cs="Courier New"/>
+        </w:rPr>
+        <w:t>selector</w:t>
+      </w:r>
+      <w:proofErr w:type="spellEnd"/>
+      <w:r>
+        <w:rPr>
+          <w:rFonts w:ascii="Courier New" w:eastAsia="Courier New" w:hAnsi="Courier New" w:cs="Courier New"/>
+        </w:rPr>
+        <w:t xml:space="preserve"> ex:( p ) ensuite les crochet{} puis enfin les valeurs (font-size...) et leurs attributs ex:(30px)</w:t>
+      </w:r>
+    </w:p>
+    <w:p>
+      <w:pPr>
+        <w:spacing w:after="0" w:line="240" w:lineRule="auto"/>
+        <w:rPr>
+          <w:rFonts w:ascii="Courier New" w:eastAsia="Courier New" w:hAnsi="Courier New" w:cs="Courier New"/>
+        </w:rPr>
+      </w:pPr>
+      <w:r>
+        <w:rPr>
+          <w:rFonts w:ascii="Courier New" w:eastAsia="Courier New" w:hAnsi="Courier New" w:cs="Courier New"/>
+        </w:rPr>
+        <w:t>Il</w:t>
+      </w:r>
+      <w:r>
+        <w:rPr>
+          <w:rFonts w:ascii="Courier New" w:eastAsia="Courier New" w:hAnsi="Courier New" w:cs="Courier New"/>
+        </w:rPr>
+        <w:t xml:space="preserve"> y a les classes (.</w:t>
+      </w:r>
+      <w:proofErr w:type="spellStart"/>
+      <w:r>
+        <w:rPr>
+          <w:rFonts w:ascii="Courier New" w:eastAsia="Courier New" w:hAnsi="Courier New" w:cs="Courier New"/>
+        </w:rPr>
+        <w:t>nomDeLaClasse</w:t>
+      </w:r>
+      <w:proofErr w:type="spellEnd"/>
+      <w:r>
+        <w:rPr>
+          <w:rFonts w:ascii="Courier New" w:eastAsia="Courier New" w:hAnsi="Courier New" w:cs="Courier New"/>
+        </w:rPr>
+        <w:t>), les id (#</w:t>
+      </w:r>
+      <w:proofErr w:type="spellStart"/>
+      <w:r>
+        <w:rPr>
+          <w:rFonts w:ascii="Courier New" w:eastAsia="Courier New" w:hAnsi="Courier New" w:cs="Courier New"/>
+        </w:rPr>
+        <w:t>nomDeId</w:t>
+      </w:r>
+      <w:proofErr w:type="spellEnd"/>
+      <w:r>
+        <w:rPr>
+          <w:rFonts w:ascii="Courier New" w:eastAsia="Courier New" w:hAnsi="Courier New" w:cs="Courier New"/>
+        </w:rPr>
+        <w:t xml:space="preserve">) à </w:t>
+      </w:r>
+      <w:r>
+        <w:rPr>
+          <w:rFonts w:ascii="Courier New" w:eastAsia="Courier New" w:hAnsi="Courier New" w:cs="Courier New"/>
+        </w:rPr>
+        <w:t>utilisation</w:t>
+      </w:r>
+      <w:r>
+        <w:rPr>
+          <w:rFonts w:ascii="Courier New" w:eastAsia="Courier New" w:hAnsi="Courier New" w:cs="Courier New"/>
+        </w:rPr>
+        <w:t xml:space="preserve"> unique et le </w:t>
+      </w:r>
+      <w:r>
+        <w:rPr>
+          <w:rFonts w:ascii="Courier New" w:eastAsia="Courier New" w:hAnsi="Courier New" w:cs="Courier New"/>
+        </w:rPr>
+        <w:t>sélecteur</w:t>
+      </w:r>
+      <w:r>
+        <w:rPr>
+          <w:rFonts w:ascii="Courier New" w:eastAsia="Courier New" w:hAnsi="Courier New" w:cs="Courier New"/>
+        </w:rPr>
+        <w:t xml:space="preserve"> universel(*) pour dire que tous les </w:t>
+      </w:r>
+      <w:r>
+        <w:rPr>
+          <w:rFonts w:ascii="Courier New" w:eastAsia="Courier New" w:hAnsi="Courier New" w:cs="Courier New"/>
+        </w:rPr>
+        <w:t>sélecteur</w:t>
+      </w:r>
+      <w:r>
+        <w:rPr>
+          <w:rFonts w:ascii="Courier New" w:eastAsia="Courier New" w:hAnsi="Courier New" w:cs="Courier New"/>
+        </w:rPr>
+        <w:t xml:space="preserve"> son concerné.</w:t>
+      </w:r>
+    </w:p>
+    <w:p>
+      <w:pPr>
+        <w:spacing w:after="0" w:line="240" w:lineRule="auto"/>
+        <w:rPr>
+          <w:rFonts w:ascii="Courier New" w:eastAsia="Courier New" w:hAnsi="Courier New" w:cs="Courier New"/>
+        </w:rPr>
+      </w:pPr>
+      <w:r>
+        <w:rPr>
+          <w:rFonts w:ascii="Courier New" w:eastAsia="Courier New" w:hAnsi="Courier New" w:cs="Courier New"/>
+        </w:rPr>
+        <w:tab/>
+      </w:r>
+      <w:r>
+        <w:rPr>
+          <w:rFonts w:ascii="Courier New" w:eastAsia="Courier New" w:hAnsi="Courier New" w:cs="Courier New"/>
+          <w:u w:val="single"/>
+        </w:rPr>
+        <w:t xml:space="preserve">Récapitulatif des </w:t>
+      </w:r>
+      <w:r>
+        <w:rPr>
+          <w:rFonts w:ascii="Courier New" w:eastAsia="Courier New" w:hAnsi="Courier New" w:cs="Courier New"/>
+          <w:u w:val="single"/>
+        </w:rPr>
+        <w:t>sélecteurs</w:t>
+      </w:r>
+      <w:r>
+        <w:rPr>
+          <w:rFonts w:ascii="Courier New" w:eastAsia="Courier New" w:hAnsi="Courier New" w:cs="Courier New"/>
+        </w:rPr>
+        <w:t xml:space="preserve"> :</w:t>
+      </w:r>
+    </w:p>
+    <w:p>
+      <w:pPr>
+        <w:spacing w:after="0" w:line="240" w:lineRule="auto"/>
+        <w:rPr>
+          <w:rFonts w:ascii="Courier New" w:eastAsia="Courier New" w:hAnsi="Courier New" w:cs="Courier New"/>
+        </w:rPr>
+      </w:pPr>
+      <w:r>
+        <w:rPr>
+          <w:rFonts w:ascii="Courier New" w:eastAsia="Courier New" w:hAnsi="Courier New" w:cs="Courier New"/>
+          <w:b/>
+        </w:rPr>
+        <w:t>La sélection par la balise</w:t>
+      </w:r>
+    </w:p>
+    <w:p>
+      <w:pPr>
+        <w:spacing w:after="0" w:line="240" w:lineRule="auto"/>
+        <w:rPr>
+          <w:rFonts w:ascii="Courier New" w:eastAsia="Courier New" w:hAnsi="Courier New" w:cs="Courier New"/>
+        </w:rPr>
+      </w:pPr>
+      <w:r>
+        <w:rPr>
+          <w:rFonts w:ascii="Courier New" w:eastAsia="Courier New" w:hAnsi="Courier New" w:cs="Courier New"/>
+        </w:rPr>
+        <w:tab/>
+        <w:t>p {}</w:t>
+      </w:r>
+    </w:p>
+    <w:p>
+      <w:pPr>
+        <w:spacing w:after="0" w:line="240" w:lineRule="auto"/>
+        <w:rPr>
+          <w:rFonts w:ascii="Courier New" w:eastAsia="Courier New" w:hAnsi="Courier New" w:cs="Courier New"/>
+        </w:rPr>
+      </w:pPr>
+      <w:r>
+        <w:rPr>
+          <w:rFonts w:ascii="Courier New" w:eastAsia="Courier New" w:hAnsi="Courier New" w:cs="Courier New"/>
+          <w:b/>
+        </w:rPr>
+        <w:t>La multi-sélection</w:t>
+      </w:r>
+    </w:p>
+    <w:p>
+      <w:pPr>
+        <w:spacing w:after="0" w:line="240" w:lineRule="auto"/>
+        <w:rPr>
+          <w:rFonts w:ascii="Courier New" w:eastAsia="Courier New" w:hAnsi="Courier New" w:cs="Courier New"/>
+        </w:rPr>
+      </w:pPr>
+      <w:r>
+        <w:rPr>
+          <w:rFonts w:ascii="Courier New" w:eastAsia="Courier New" w:hAnsi="Courier New" w:cs="Courier New"/>
+        </w:rPr>
+        <w:tab/>
+        <w:t xml:space="preserve">h1, </w:t>
+      </w:r>
+      <w:proofErr w:type="spellStart"/>
+      <w:r>
+        <w:rPr>
+          <w:rFonts w:ascii="Courier New" w:eastAsia="Courier New" w:hAnsi="Courier New" w:cs="Courier New"/>
+        </w:rPr>
+        <w:t>em</w:t>
+      </w:r>
+      <w:proofErr w:type="spellEnd"/>
+      <w:r>
+        <w:rPr>
+          <w:rFonts w:ascii="Courier New" w:eastAsia="Courier New" w:hAnsi="Courier New" w:cs="Courier New"/>
+        </w:rPr>
+        <w:t xml:space="preserve"> { } </w:t>
+      </w:r>
+    </w:p>
+    <w:p>
+      <w:pPr>
+        <w:spacing w:after="0" w:line="240" w:lineRule="auto"/>
+        <w:rPr>
+          <w:rFonts w:ascii="Courier New" w:eastAsia="Courier New" w:hAnsi="Courier New" w:cs="Courier New"/>
+        </w:rPr>
+      </w:pPr>
+      <w:r>
+        <w:rPr>
+          <w:rFonts w:ascii="Courier New" w:eastAsia="Courier New" w:hAnsi="Courier New" w:cs="Courier New"/>
+          <w:b/>
+        </w:rPr>
+        <w:t>La sélection par la classe</w:t>
+      </w:r>
+    </w:p>
+    <w:p>
+      <w:pPr>
+        <w:spacing w:after="0" w:line="240" w:lineRule="auto"/>
+        <w:rPr>
+          <w:rFonts w:ascii="Courier New" w:eastAsia="Courier New" w:hAnsi="Courier New" w:cs="Courier New"/>
+        </w:rPr>
+      </w:pPr>
+      <w:r>
+        <w:rPr>
+          <w:rFonts w:ascii="Courier New" w:eastAsia="Courier New" w:hAnsi="Courier New" w:cs="Courier New"/>
+        </w:rPr>
+        <w:tab/>
+        <w:t xml:space="preserve">.class { } </w:t>
+      </w:r>
+    </w:p>
+    <w:p>
+      <w:pPr>
+        <w:spacing w:after="0" w:line="240" w:lineRule="auto"/>
+        <w:rPr>
+          <w:rFonts w:ascii="Courier New" w:eastAsia="Courier New" w:hAnsi="Courier New" w:cs="Courier New"/>
+        </w:rPr>
+      </w:pPr>
+      <w:r>
+        <w:rPr>
+          <w:rFonts w:ascii="Courier New" w:eastAsia="Courier New" w:hAnsi="Courier New" w:cs="Courier New"/>
+          <w:b/>
+        </w:rPr>
+        <w:t>La sélection par l'ID</w:t>
+      </w:r>
+    </w:p>
+    <w:p>
+      <w:pPr>
+        <w:spacing w:after="0" w:line="240" w:lineRule="auto"/>
+        <w:rPr>
+          <w:rFonts w:ascii="Courier New" w:eastAsia="Courier New" w:hAnsi="Courier New" w:cs="Courier New"/>
+        </w:rPr>
+      </w:pPr>
+      <w:r>
+        <w:rPr>
+          <w:rFonts w:ascii="Courier New" w:eastAsia="Courier New" w:hAnsi="Courier New" w:cs="Courier New"/>
+        </w:rPr>
+        <w:tab/>
+        <w:t xml:space="preserve">#id { } </w:t>
+      </w:r>
+    </w:p>
+    <w:p>
+      <w:pPr>
+        <w:spacing w:after="0" w:line="240" w:lineRule="auto"/>
+        <w:rPr>
+          <w:rFonts w:ascii="Courier New" w:eastAsia="Courier New" w:hAnsi="Courier New" w:cs="Courier New"/>
+        </w:rPr>
+      </w:pPr>
+      <w:r>
+        <w:rPr>
+          <w:rFonts w:ascii="Courier New" w:eastAsia="Courier New" w:hAnsi="Courier New" w:cs="Courier New"/>
+          <w:b/>
+        </w:rPr>
+        <w:t xml:space="preserve">Le sélecteur universel </w:t>
+      </w:r>
+      <w:r>
+        <w:rPr>
+          <w:rFonts w:ascii="Courier New" w:eastAsia="Courier New" w:hAnsi="Courier New" w:cs="Courier New"/>
+        </w:rPr>
+        <w:t>(toutes les balises)</w:t>
+      </w:r>
+    </w:p>
+    <w:p>
+      <w:pPr>
+        <w:spacing w:after="0" w:line="240" w:lineRule="auto"/>
+        <w:rPr>
+          <w:rFonts w:ascii="Courier New" w:eastAsia="Courier New" w:hAnsi="Courier New" w:cs="Courier New"/>
+        </w:rPr>
+      </w:pPr>
+      <w:r>
+        <w:rPr>
+          <w:rFonts w:ascii="Courier New" w:eastAsia="Courier New" w:hAnsi="Courier New" w:cs="Courier New"/>
+        </w:rPr>
+        <w:tab/>
+        <w:t xml:space="preserve">* { } </w:t>
+      </w:r>
+    </w:p>
+    <w:p>
+      <w:pPr>
+        <w:spacing w:after="0" w:line="240" w:lineRule="auto"/>
+        <w:rPr>
+          <w:rFonts w:ascii="Courier New" w:eastAsia="Courier New" w:hAnsi="Courier New" w:cs="Courier New"/>
+          <w:b/>
+        </w:rPr>
+      </w:pPr>
+      <w:r>
+        <w:rPr>
+          <w:rFonts w:ascii="Courier New" w:eastAsia="Courier New" w:hAnsi="Courier New" w:cs="Courier New"/>
+          <w:b/>
+        </w:rPr>
+        <w:t>La balise B contenue dans A</w:t>
+      </w:r>
+    </w:p>
+    <w:p>
+      <w:pPr>
+        <w:spacing w:after="0" w:line="240" w:lineRule="auto"/>
+        <w:rPr>
+          <w:rFonts w:ascii="Courier New" w:eastAsia="Courier New" w:hAnsi="Courier New" w:cs="Courier New"/>
+        </w:rPr>
+      </w:pPr>
+      <w:r>
+        <w:rPr>
+          <w:rFonts w:ascii="Courier New" w:eastAsia="Courier New" w:hAnsi="Courier New" w:cs="Courier New"/>
+        </w:rPr>
+        <w:tab/>
+        <w:t xml:space="preserve">A B { } </w:t>
+      </w:r>
+    </w:p>
+    <w:p>
+      <w:pPr>
+        <w:spacing w:after="0" w:line="240" w:lineRule="auto"/>
+        <w:rPr>
+          <w:rFonts w:ascii="Courier New" w:eastAsia="Courier New" w:hAnsi="Courier New" w:cs="Courier New"/>
+        </w:rPr>
+      </w:pPr>
+      <w:r>
+        <w:rPr>
+          <w:rFonts w:ascii="Courier New" w:eastAsia="Courier New" w:hAnsi="Courier New" w:cs="Courier New"/>
+          <w:b/>
+        </w:rPr>
+        <w:t xml:space="preserve">La balise a qui a un attribut </w:t>
+      </w:r>
+      <w:proofErr w:type="spellStart"/>
+      <w:r>
+        <w:rPr>
+          <w:rFonts w:ascii="Courier New" w:eastAsia="Courier New" w:hAnsi="Courier New" w:cs="Courier New"/>
+          <w:b/>
+        </w:rPr>
+        <w:t>title</w:t>
+      </w:r>
+      <w:proofErr w:type="spellEnd"/>
+    </w:p>
+    <w:p>
+      <w:pPr>
+        <w:spacing w:after="0" w:line="240" w:lineRule="auto"/>
+        <w:rPr>
+          <w:rFonts w:ascii="Courier New" w:eastAsia="Courier New" w:hAnsi="Courier New" w:cs="Courier New"/>
+        </w:rPr>
+      </w:pPr>
+      <w:r>
+        <w:rPr>
+          <w:rFonts w:ascii="Courier New" w:eastAsia="Courier New" w:hAnsi="Courier New" w:cs="Courier New"/>
+        </w:rPr>
+        <w:tab/>
       </w:r>
       <w:proofErr w:type="spellStart"/>
       <w:r>
@@ -1550,269 +2620,286 @@
         <w:rPr>
           <w:rFonts w:ascii="Courier New" w:eastAsia="Courier New" w:hAnsi="Courier New" w:cs="Courier New"/>
         </w:rPr>
-        <w:t xml:space="preserve"> la place de </w:t>
-      </w:r>
-      <w:r>
-        <w:rPr>
-          <w:rFonts w:ascii="Courier New" w:eastAsia="Courier New" w:hAnsi="Courier New" w:cs="Courier New"/>
-          <w:b/>
-        </w:rPr>
-        <w:t>&lt;</w:t>
-      </w:r>
-      <w:proofErr w:type="spellStart"/>
-      <w:r>
-        <w:rPr>
-          <w:rFonts w:ascii="Courier New" w:eastAsia="Courier New" w:hAnsi="Courier New" w:cs="Courier New"/>
-          <w:b/>
-        </w:rPr>
-        <w:t>strong</w:t>
-      </w:r>
-      <w:proofErr w:type="spellEnd"/>
-      <w:r>
-        <w:rPr>
-          <w:rFonts w:ascii="Courier New" w:eastAsia="Courier New" w:hAnsi="Courier New" w:cs="Courier New"/>
-          <w:b/>
-        </w:rPr>
-        <w:t>&gt;</w:t>
-      </w:r>
-      <w:r>
-        <w:rPr>
-          <w:rFonts w:ascii="Courier New" w:eastAsia="Courier New" w:hAnsi="Courier New" w:cs="Courier New"/>
-        </w:rPr>
-        <w:t xml:space="preserve">, mais il doit </w:t>
-      </w:r>
-      <w:proofErr w:type="spellStart"/>
-      <w:r>
-        <w:rPr>
-          <w:rFonts w:ascii="Courier New" w:eastAsia="Courier New" w:hAnsi="Courier New" w:cs="Courier New"/>
-        </w:rPr>
-        <w:t>etre</w:t>
-      </w:r>
-      <w:proofErr w:type="spellEnd"/>
-      <w:r>
-        <w:rPr>
-          <w:rFonts w:ascii="Courier New" w:eastAsia="Courier New" w:hAnsi="Courier New" w:cs="Courier New"/>
-        </w:rPr>
-        <w:t xml:space="preserve"> </w:t>
-      </w:r>
-      <w:proofErr w:type="spellStart"/>
-      <w:r>
-        <w:rPr>
-          <w:rFonts w:ascii="Courier New" w:eastAsia="Courier New" w:hAnsi="Courier New" w:cs="Courier New"/>
-        </w:rPr>
-        <w:t>complementer</w:t>
-      </w:r>
-      <w:proofErr w:type="spellEnd"/>
-      <w:r>
-        <w:rPr>
-          <w:rFonts w:ascii="Courier New" w:eastAsia="Courier New" w:hAnsi="Courier New" w:cs="Courier New"/>
-        </w:rPr>
-        <w:t xml:space="preserve"> avec un attribut(plus précis)</w:t>
-      </w:r>
-    </w:p>
-    <w:p>
-      <w:pPr>
-        <w:spacing w:after="0" w:line="240" w:lineRule="auto"/>
-        <w:rPr>
-          <w:rFonts w:ascii="Courier New" w:eastAsia="Courier New" w:hAnsi="Courier New" w:cs="Courier New"/>
-        </w:rPr>
-      </w:pPr>
-    </w:p>
-    <w:p>
-      <w:pPr>
-        <w:spacing w:after="0" w:line="240" w:lineRule="auto"/>
-        <w:rPr>
-          <w:rFonts w:ascii="Courier New" w:eastAsia="Courier New" w:hAnsi="Courier New" w:cs="Courier New"/>
-        </w:rPr>
-      </w:pPr>
-      <w:r>
-        <w:rPr>
-          <w:rFonts w:ascii="Courier New" w:eastAsia="Courier New" w:hAnsi="Courier New" w:cs="Courier New"/>
-        </w:rPr>
-        <w:t xml:space="preserve">- le tag </w:t>
-      </w:r>
-      <w:r>
-        <w:rPr>
-          <w:rFonts w:ascii="Courier New" w:eastAsia="Courier New" w:hAnsi="Courier New" w:cs="Courier New"/>
-          <w:b/>
-        </w:rPr>
-        <w:t>&lt;div&gt;</w:t>
-      </w:r>
-      <w:r>
-        <w:rPr>
-          <w:rFonts w:ascii="Courier New" w:eastAsia="Courier New" w:hAnsi="Courier New" w:cs="Courier New"/>
-        </w:rPr>
-        <w:t xml:space="preserve"> est utiliser pour compartimenter la page web Il est aussi possible de lui donner une taille .</w:t>
-      </w:r>
-    </w:p>
-    <w:p>
-      <w:pPr>
-        <w:spacing w:after="0" w:line="240" w:lineRule="auto"/>
-        <w:rPr>
-          <w:rFonts w:ascii="Courier New" w:eastAsia="Courier New" w:hAnsi="Courier New" w:cs="Courier New"/>
-        </w:rPr>
-      </w:pPr>
-    </w:p>
-    <w:p>
-      <w:pPr>
-        <w:spacing w:after="0" w:line="240" w:lineRule="auto"/>
-        <w:rPr>
-          <w:rFonts w:ascii="Courier New" w:eastAsia="Courier New" w:hAnsi="Courier New" w:cs="Courier New"/>
-        </w:rPr>
-      </w:pPr>
-      <w:r>
-        <w:rPr>
-          <w:rFonts w:ascii="Courier New" w:eastAsia="Courier New" w:hAnsi="Courier New" w:cs="Courier New"/>
-        </w:rPr>
-        <w:t xml:space="preserve">- le tag </w:t>
-      </w:r>
-      <w:r>
-        <w:rPr>
-          <w:rFonts w:ascii="Courier New" w:eastAsia="Courier New" w:hAnsi="Courier New" w:cs="Courier New"/>
-          <w:b/>
-        </w:rPr>
-        <w:t>&lt;</w:t>
-      </w:r>
-      <w:proofErr w:type="spellStart"/>
-      <w:r>
-        <w:rPr>
-          <w:rFonts w:ascii="Courier New" w:eastAsia="Courier New" w:hAnsi="Courier New" w:cs="Courier New"/>
-          <w:b/>
-        </w:rPr>
-        <w:t>form</w:t>
-      </w:r>
-      <w:proofErr w:type="spellEnd"/>
-      <w:r>
-        <w:rPr>
-          <w:rFonts w:ascii="Courier New" w:eastAsia="Courier New" w:hAnsi="Courier New" w:cs="Courier New"/>
-          <w:b/>
-        </w:rPr>
-        <w:t>&gt;</w:t>
-      </w:r>
-      <w:r>
-        <w:rPr>
-          <w:rFonts w:ascii="Courier New" w:eastAsia="Courier New" w:hAnsi="Courier New" w:cs="Courier New"/>
-        </w:rPr>
-        <w:t xml:space="preserve"> est pour les formulaire il est comme le tag des listes, il doit être complémenter avec le </w:t>
-      </w:r>
-    </w:p>
-    <w:p>
-      <w:pPr>
-        <w:spacing w:after="0" w:line="240" w:lineRule="auto"/>
-        <w:rPr>
-          <w:rFonts w:ascii="Courier New" w:eastAsia="Courier New" w:hAnsi="Courier New" w:cs="Courier New"/>
-        </w:rPr>
-      </w:pPr>
-      <w:r>
-        <w:rPr>
-          <w:rFonts w:ascii="Courier New" w:eastAsia="Courier New" w:hAnsi="Courier New" w:cs="Courier New"/>
-        </w:rPr>
-        <w:t xml:space="preserve">tag </w:t>
-      </w:r>
-      <w:r>
-        <w:rPr>
-          <w:rFonts w:ascii="Courier New" w:eastAsia="Courier New" w:hAnsi="Courier New" w:cs="Courier New"/>
-          <w:b/>
-        </w:rPr>
-        <w:t>&lt;label&gt;</w:t>
-      </w:r>
-      <w:r>
-        <w:rPr>
-          <w:rFonts w:ascii="Courier New" w:eastAsia="Courier New" w:hAnsi="Courier New" w:cs="Courier New"/>
-        </w:rPr>
-        <w:t xml:space="preserve"> et le tag </w:t>
-      </w:r>
-      <w:r>
-        <w:rPr>
-          <w:rFonts w:ascii="Courier New" w:eastAsia="Courier New" w:hAnsi="Courier New" w:cs="Courier New"/>
-          <w:b/>
-        </w:rPr>
-        <w:t>&lt;</w:t>
-      </w:r>
-      <w:proofErr w:type="spellStart"/>
-      <w:r>
-        <w:rPr>
-          <w:rFonts w:ascii="Courier New" w:eastAsia="Courier New" w:hAnsi="Courier New" w:cs="Courier New"/>
-          <w:b/>
-        </w:rPr>
-        <w:t>imput</w:t>
-      </w:r>
-      <w:proofErr w:type="spellEnd"/>
-      <w:r>
-        <w:rPr>
-          <w:rFonts w:ascii="Courier New" w:eastAsia="Courier New" w:hAnsi="Courier New" w:cs="Courier New"/>
-          <w:b/>
-        </w:rPr>
-        <w:t>&gt;</w:t>
-      </w:r>
-      <w:r>
-        <w:rPr>
-          <w:rFonts w:ascii="Courier New" w:eastAsia="Courier New" w:hAnsi="Courier New" w:cs="Courier New"/>
-        </w:rPr>
-        <w:t xml:space="preserve"> (balise seul) et leurs attributs</w:t>
-      </w:r>
-    </w:p>
-    <w:p>
-      <w:pPr>
-        <w:spacing w:after="0" w:line="240" w:lineRule="auto"/>
-        <w:rPr>
-          <w:rFonts w:ascii="Courier New" w:eastAsia="Courier New" w:hAnsi="Courier New" w:cs="Courier New"/>
-        </w:rPr>
-      </w:pPr>
-      <w:r>
-        <w:rPr>
-          <w:rFonts w:ascii="Courier New" w:eastAsia="Courier New" w:hAnsi="Courier New" w:cs="Courier New"/>
-        </w:rPr>
-        <w:t xml:space="preserve">il peut y avoir aussi des tags comme </w:t>
-      </w:r>
-      <w:proofErr w:type="spellStart"/>
-      <w:r>
-        <w:rPr>
-          <w:rFonts w:ascii="Courier New" w:eastAsia="Courier New" w:hAnsi="Courier New" w:cs="Courier New"/>
-        </w:rPr>
-        <w:t>textarea</w:t>
-      </w:r>
-      <w:proofErr w:type="spellEnd"/>
-      <w:r>
-        <w:rPr>
-          <w:rFonts w:ascii="Courier New" w:eastAsia="Courier New" w:hAnsi="Courier New" w:cs="Courier New"/>
-        </w:rPr>
-        <w:t xml:space="preserve">, select et option </w:t>
-      </w:r>
-    </w:p>
-    <w:p>
-      <w:pPr>
-        <w:spacing w:after="0" w:line="240" w:lineRule="auto"/>
-        <w:rPr>
-          <w:rFonts w:ascii="Courier New" w:eastAsia="Courier New" w:hAnsi="Courier New" w:cs="Courier New"/>
-        </w:rPr>
-      </w:pPr>
-    </w:p>
-    <w:p>
-      <w:pPr>
-        <w:spacing w:after="0" w:line="240" w:lineRule="auto"/>
-        <w:rPr>
-          <w:rFonts w:ascii="Courier New" w:eastAsia="Courier New" w:hAnsi="Courier New" w:cs="Courier New"/>
-        </w:rPr>
-      </w:pPr>
-      <w:r>
-        <w:rPr>
-          <w:rFonts w:ascii="Courier New" w:eastAsia="Courier New" w:hAnsi="Courier New" w:cs="Courier New"/>
-        </w:rPr>
-        <w:t xml:space="preserve">- la balise </w:t>
-      </w:r>
-      <w:r>
-        <w:rPr>
-          <w:rFonts w:ascii="Courier New" w:eastAsia="Courier New" w:hAnsi="Courier New" w:cs="Courier New"/>
-          <w:b/>
-        </w:rPr>
-        <w:t>&lt;</w:t>
-      </w:r>
-      <w:proofErr w:type="spellStart"/>
-      <w:r>
-        <w:rPr>
-          <w:rFonts w:ascii="Courier New" w:eastAsia="Courier New" w:hAnsi="Courier New" w:cs="Courier New"/>
-          <w:b/>
+        <w:t>[</w:t>
+      </w:r>
+      <w:proofErr w:type="spellStart"/>
+      <w:r>
+        <w:rPr>
+          <w:rFonts w:ascii="Courier New" w:eastAsia="Courier New" w:hAnsi="Courier New" w:cs="Courier New"/>
+        </w:rPr>
+        <w:t>title</w:t>
+      </w:r>
+      <w:proofErr w:type="spellEnd"/>
+      <w:r>
+        <w:rPr>
+          <w:rFonts w:ascii="Courier New" w:eastAsia="Courier New" w:hAnsi="Courier New" w:cs="Courier New"/>
+        </w:rPr>
+        <w:t xml:space="preserve">] { } </w:t>
+      </w:r>
+    </w:p>
+    <w:p>
+      <w:pPr>
+        <w:spacing w:after="0" w:line="240" w:lineRule="auto"/>
+        <w:rPr>
+          <w:rFonts w:ascii="Courier New" w:eastAsia="Courier New" w:hAnsi="Courier New" w:cs="Courier New"/>
+          <w:b/>
+        </w:rPr>
+      </w:pPr>
+      <w:r>
+        <w:rPr>
+          <w:rFonts w:ascii="Courier New" w:eastAsia="Courier New" w:hAnsi="Courier New" w:cs="Courier New"/>
+          <w:b/>
+        </w:rPr>
+        <w:t xml:space="preserve">La balise a qui a un attribut </w:t>
+      </w:r>
+      <w:proofErr w:type="spellStart"/>
+      <w:r>
+        <w:rPr>
+          <w:rFonts w:ascii="Courier New" w:eastAsia="Courier New" w:hAnsi="Courier New" w:cs="Courier New"/>
+          <w:b/>
+        </w:rPr>
+        <w:t>title</w:t>
+      </w:r>
+      <w:proofErr w:type="spellEnd"/>
+      <w:r>
+        <w:rPr>
+          <w:rFonts w:ascii="Courier New" w:eastAsia="Courier New" w:hAnsi="Courier New" w:cs="Courier New"/>
+          <w:b/>
+        </w:rPr>
+        <w:t xml:space="preserve"> qui a un valeur "Accueil"</w:t>
+      </w:r>
+    </w:p>
+    <w:p>
+      <w:pPr>
+        <w:spacing w:after="0" w:line="240" w:lineRule="auto"/>
+        <w:rPr>
+          <w:rFonts w:ascii="Courier New" w:eastAsia="Courier New" w:hAnsi="Courier New" w:cs="Courier New"/>
+        </w:rPr>
+      </w:pPr>
+      <w:r>
+        <w:rPr>
+          <w:rFonts w:ascii="Courier New" w:eastAsia="Courier New" w:hAnsi="Courier New" w:cs="Courier New"/>
+        </w:rPr>
+        <w:tab/>
+      </w:r>
+      <w:proofErr w:type="spellStart"/>
+      <w:r>
+        <w:rPr>
+          <w:rFonts w:ascii="Courier New" w:eastAsia="Courier New" w:hAnsi="Courier New" w:cs="Courier New"/>
+        </w:rPr>
+        <w:t>a</w:t>
+      </w:r>
+      <w:proofErr w:type="spellEnd"/>
+      <w:r>
+        <w:rPr>
+          <w:rFonts w:ascii="Courier New" w:eastAsia="Courier New" w:hAnsi="Courier New" w:cs="Courier New"/>
+        </w:rPr>
+        <w:t>[</w:t>
+      </w:r>
+      <w:proofErr w:type="spellStart"/>
+      <w:r>
+        <w:rPr>
+          <w:rFonts w:ascii="Courier New" w:eastAsia="Courier New" w:hAnsi="Courier New" w:cs="Courier New"/>
+        </w:rPr>
+        <w:t>title</w:t>
+      </w:r>
+      <w:proofErr w:type="spellEnd"/>
+      <w:r>
+        <w:rPr>
+          <w:rFonts w:ascii="Courier New" w:eastAsia="Courier New" w:hAnsi="Courier New" w:cs="Courier New"/>
+        </w:rPr>
+        <w:t xml:space="preserve">="Accueil"] { } </w:t>
+      </w:r>
+    </w:p>
+    <w:p>
+      <w:pPr>
+        <w:spacing w:after="0" w:line="240" w:lineRule="auto"/>
+        <w:rPr>
+          <w:rFonts w:ascii="Courier New" w:eastAsia="Courier New" w:hAnsi="Courier New" w:cs="Courier New"/>
+        </w:rPr>
+      </w:pPr>
+      <w:r>
+        <w:rPr>
+          <w:rFonts w:ascii="Courier New" w:eastAsia="Courier New" w:hAnsi="Courier New" w:cs="Courier New"/>
+          <w:b/>
+        </w:rPr>
+        <w:t xml:space="preserve">La balise a qui a un attribut </w:t>
+      </w:r>
+      <w:proofErr w:type="spellStart"/>
+      <w:r>
+        <w:rPr>
+          <w:rFonts w:ascii="Courier New" w:eastAsia="Courier New" w:hAnsi="Courier New" w:cs="Courier New"/>
+          <w:b/>
+        </w:rPr>
+        <w:t>title</w:t>
+      </w:r>
+      <w:proofErr w:type="spellEnd"/>
+      <w:r>
+        <w:rPr>
+          <w:rFonts w:ascii="Courier New" w:eastAsia="Courier New" w:hAnsi="Courier New" w:cs="Courier New"/>
+          <w:b/>
+        </w:rPr>
+        <w:t xml:space="preserve"> dont le mot "Accueil" est en tout ou partie la valeur</w:t>
+      </w:r>
+    </w:p>
+    <w:p>
+      <w:pPr>
+        <w:spacing w:after="0" w:line="240" w:lineRule="auto"/>
+        <w:rPr>
+          <w:rFonts w:ascii="Courier New" w:eastAsia="Courier New" w:hAnsi="Courier New" w:cs="Courier New"/>
+        </w:rPr>
+      </w:pPr>
+      <w:r>
+        <w:rPr>
+          <w:rFonts w:ascii="Courier New" w:eastAsia="Courier New" w:hAnsi="Courier New" w:cs="Courier New"/>
+        </w:rPr>
+        <w:tab/>
+      </w:r>
+      <w:proofErr w:type="spellStart"/>
+      <w:r>
+        <w:rPr>
+          <w:rFonts w:ascii="Courier New" w:eastAsia="Courier New" w:hAnsi="Courier New" w:cs="Courier New"/>
+        </w:rPr>
+        <w:t>a</w:t>
+      </w:r>
+      <w:proofErr w:type="spellEnd"/>
+      <w:r>
+        <w:rPr>
+          <w:rFonts w:ascii="Courier New" w:eastAsia="Courier New" w:hAnsi="Courier New" w:cs="Courier New"/>
+        </w:rPr>
+        <w:t>[</w:t>
+      </w:r>
+      <w:proofErr w:type="spellStart"/>
+      <w:r>
+        <w:rPr>
+          <w:rFonts w:ascii="Courier New" w:eastAsia="Courier New" w:hAnsi="Courier New" w:cs="Courier New"/>
+        </w:rPr>
+        <w:t>title</w:t>
+      </w:r>
+      <w:proofErr w:type="spellEnd"/>
+      <w:r>
+        <w:rPr>
+          <w:rFonts w:ascii="Courier New" w:eastAsia="Courier New" w:hAnsi="Courier New" w:cs="Courier New"/>
+        </w:rPr>
+        <w:t>*="Accueil"] { }</w:t>
+      </w:r>
+    </w:p>
+    <w:p>
+      <w:pPr>
+        <w:spacing w:after="0" w:line="240" w:lineRule="auto"/>
+        <w:rPr>
+          <w:rFonts w:ascii="Courier New" w:eastAsia="Courier New" w:hAnsi="Courier New" w:cs="Courier New"/>
+        </w:rPr>
+      </w:pPr>
+      <w:r>
+        <w:rPr>
+          <w:rFonts w:ascii="Courier New" w:eastAsia="Courier New" w:hAnsi="Courier New" w:cs="Courier New"/>
+          <w:b/>
+        </w:rPr>
+        <w:t xml:space="preserve">Tous les </w:t>
+      </w:r>
+      <w:proofErr w:type="spellStart"/>
+      <w:r>
+        <w:rPr>
+          <w:rFonts w:ascii="Courier New" w:eastAsia="Courier New" w:hAnsi="Courier New" w:cs="Courier New"/>
+          <w:b/>
+        </w:rPr>
+        <w:t>parargraphes</w:t>
+      </w:r>
+      <w:proofErr w:type="spellEnd"/>
+      <w:r>
+        <w:rPr>
+          <w:rFonts w:ascii="Courier New" w:eastAsia="Courier New" w:hAnsi="Courier New" w:cs="Courier New"/>
+          <w:b/>
+        </w:rPr>
+        <w:t xml:space="preserve"> suivant directement le h1.</w:t>
+      </w:r>
+    </w:p>
+    <w:p>
+      <w:pPr>
+        <w:spacing w:after="0" w:line="240" w:lineRule="auto"/>
+        <w:rPr>
+          <w:rFonts w:ascii="Courier New" w:eastAsia="Courier New" w:hAnsi="Courier New" w:cs="Courier New"/>
+        </w:rPr>
+      </w:pPr>
+      <w:r>
+        <w:rPr>
+          <w:rFonts w:ascii="Courier New" w:eastAsia="Courier New" w:hAnsi="Courier New" w:cs="Courier New"/>
+        </w:rPr>
+        <w:tab/>
+        <w:t xml:space="preserve">h1~p </w:t>
+      </w:r>
+      <w:r>
+        <w:rPr>
+          <w:rFonts w:ascii="Courier New" w:eastAsia="Courier New" w:hAnsi="Courier New" w:cs="Courier New"/>
+        </w:rPr>
+        <w:tab/>
+        <w:t>{}</w:t>
+      </w:r>
+    </w:p>
+    <w:p>
+      <w:pPr>
+        <w:spacing w:after="0" w:line="240" w:lineRule="auto"/>
+        <w:rPr>
+          <w:rFonts w:ascii="Courier New" w:eastAsia="Courier New" w:hAnsi="Courier New" w:cs="Courier New"/>
+        </w:rPr>
+      </w:pPr>
+      <w:r>
+        <w:rPr>
+          <w:rFonts w:ascii="Courier New" w:eastAsia="Courier New" w:hAnsi="Courier New" w:cs="Courier New"/>
+          <w:b/>
+        </w:rPr>
+        <w:t>les titres de niveau 2 dans les sections</w:t>
+      </w:r>
+    </w:p>
+    <w:p>
+      <w:pPr>
+        <w:spacing w:after="0" w:line="240" w:lineRule="auto"/>
+        <w:rPr>
+          <w:rFonts w:ascii="Courier New" w:eastAsia="Courier New" w:hAnsi="Courier New" w:cs="Courier New"/>
+        </w:rPr>
+      </w:pPr>
+      <w:r>
+        <w:rPr>
+          <w:rFonts w:ascii="Courier New" w:eastAsia="Courier New" w:hAnsi="Courier New" w:cs="Courier New"/>
+        </w:rPr>
+        <w:tab/>
+        <w:t>section &gt; h2 { }</w:t>
+      </w:r>
+    </w:p>
+    <w:p>
+      <w:pPr>
+        <w:spacing w:after="0" w:line="240" w:lineRule="auto"/>
+        <w:rPr>
+          <w:rFonts w:ascii="Courier New" w:eastAsia="Courier New" w:hAnsi="Courier New" w:cs="Courier New"/>
+        </w:rPr>
+      </w:pPr>
+      <w:r>
+        <w:rPr>
+          <w:rFonts w:ascii="Courier New" w:eastAsia="Courier New" w:hAnsi="Courier New" w:cs="Courier New"/>
+          <w:b/>
+        </w:rPr>
+        <w:t>les titres et les textes important sont concerné</w:t>
+      </w:r>
+    </w:p>
+    <w:p>
+      <w:pPr>
+        <w:spacing w:after="0" w:line="240" w:lineRule="auto"/>
+        <w:rPr>
+          <w:rFonts w:ascii="Courier New" w:eastAsia="Courier New" w:hAnsi="Courier New" w:cs="Courier New"/>
+        </w:rPr>
+      </w:pPr>
+      <w:r>
+        <w:rPr>
+          <w:rFonts w:ascii="Courier New" w:eastAsia="Courier New" w:hAnsi="Courier New" w:cs="Courier New"/>
+        </w:rPr>
+        <w:tab/>
+        <w:t xml:space="preserve">h1, </w:t>
+      </w:r>
+      <w:proofErr w:type="spellStart"/>
+      <w:r>
+        <w:rPr>
+          <w:rFonts w:ascii="Courier New" w:eastAsia="Courier New" w:hAnsi="Courier New" w:cs="Courier New"/>
         </w:rPr>
         <w:t>em</w:t>
       </w:r>
@@ -1820,1062 +2907,6 @@
       <w:r>
         <w:rPr>
           <w:rFonts w:ascii="Courier New" w:eastAsia="Courier New" w:hAnsi="Courier New" w:cs="Courier New"/>
-          <w:b/>
-        </w:rPr>
-        <w:t>&gt;</w:t>
-      </w:r>
-      <w:r>
-        <w:rPr>
-          <w:rFonts w:ascii="Courier New" w:eastAsia="Courier New" w:hAnsi="Courier New" w:cs="Courier New"/>
-        </w:rPr>
-        <w:t xml:space="preserve"> est pour mettre en italiques les mots de moyenne importance.</w:t>
-      </w:r>
-    </w:p>
-    <w:p>
-      <w:pPr>
-        <w:spacing w:after="0" w:line="240" w:lineRule="auto"/>
-        <w:rPr>
-          <w:rFonts w:ascii="Courier New" w:eastAsia="Courier New" w:hAnsi="Courier New" w:cs="Courier New"/>
-        </w:rPr>
-      </w:pPr>
-      <w:r>
-        <w:rPr>
-          <w:rFonts w:ascii="Courier New" w:eastAsia="Courier New" w:hAnsi="Courier New" w:cs="Courier New"/>
-        </w:rPr>
-        <w:t xml:space="preserve">La balise </w:t>
-      </w:r>
-      <w:r>
-        <w:rPr>
-          <w:rFonts w:ascii="Courier New" w:eastAsia="Courier New" w:hAnsi="Courier New" w:cs="Courier New"/>
-          <w:b/>
-        </w:rPr>
-        <w:t>&lt;</w:t>
-      </w:r>
-      <w:proofErr w:type="spellStart"/>
-      <w:r>
-        <w:rPr>
-          <w:rFonts w:ascii="Courier New" w:eastAsia="Courier New" w:hAnsi="Courier New" w:cs="Courier New"/>
-          <w:b/>
-        </w:rPr>
-        <w:t>strong</w:t>
-      </w:r>
-      <w:proofErr w:type="spellEnd"/>
-      <w:r>
-        <w:rPr>
-          <w:rFonts w:ascii="Courier New" w:eastAsia="Courier New" w:hAnsi="Courier New" w:cs="Courier New"/>
-          <w:b/>
-        </w:rPr>
-        <w:t>&gt;</w:t>
-      </w:r>
-      <w:r>
-        <w:rPr>
-          <w:rFonts w:ascii="Courier New" w:eastAsia="Courier New" w:hAnsi="Courier New" w:cs="Courier New"/>
-        </w:rPr>
-        <w:t xml:space="preserve"> le met en gras et la balise </w:t>
-      </w:r>
-      <w:r>
-        <w:rPr>
-          <w:rFonts w:ascii="Courier New" w:eastAsia="Courier New" w:hAnsi="Courier New" w:cs="Courier New"/>
-          <w:b/>
-        </w:rPr>
-        <w:t>&lt;mark&gt;</w:t>
-      </w:r>
-      <w:r>
-        <w:rPr>
-          <w:rFonts w:ascii="Courier New" w:eastAsia="Courier New" w:hAnsi="Courier New" w:cs="Courier New"/>
-        </w:rPr>
-        <w:t xml:space="preserve"> surligne le mot important, mais attention !! Ces trois balises concernent</w:t>
-      </w:r>
-    </w:p>
-    <w:p>
-      <w:pPr>
-        <w:spacing w:after="0" w:line="240" w:lineRule="auto"/>
-        <w:rPr>
-          <w:rFonts w:ascii="Courier New" w:eastAsia="Courier New" w:hAnsi="Courier New" w:cs="Courier New"/>
-        </w:rPr>
-      </w:pPr>
-      <w:r>
-        <w:rPr>
-          <w:rFonts w:ascii="Courier New" w:eastAsia="Courier New" w:hAnsi="Courier New" w:cs="Courier New"/>
-        </w:rPr>
-        <w:t xml:space="preserve">le moteur de recherche et peuvent </w:t>
-      </w:r>
-      <w:proofErr w:type="spellStart"/>
-      <w:r>
-        <w:rPr>
-          <w:rFonts w:ascii="Courier New" w:eastAsia="Courier New" w:hAnsi="Courier New" w:cs="Courier New"/>
-        </w:rPr>
-        <w:t>etre</w:t>
-      </w:r>
-      <w:proofErr w:type="spellEnd"/>
-      <w:r>
-        <w:rPr>
-          <w:rFonts w:ascii="Courier New" w:eastAsia="Courier New" w:hAnsi="Courier New" w:cs="Courier New"/>
-        </w:rPr>
-        <w:t xml:space="preserve"> modifier d'apparence en CSS</w:t>
-      </w:r>
-    </w:p>
-    <w:p>
-      <w:pPr>
-        <w:spacing w:after="0" w:line="240" w:lineRule="auto"/>
-        <w:rPr>
-          <w:rFonts w:ascii="Courier New" w:eastAsia="Courier New" w:hAnsi="Courier New" w:cs="Courier New"/>
-        </w:rPr>
-      </w:pPr>
-      <w:r>
-        <w:rPr>
-          <w:rFonts w:ascii="Courier New" w:eastAsia="Courier New" w:hAnsi="Courier New" w:cs="Courier New"/>
-        </w:rPr>
-        <w:t xml:space="preserve">les alternatives sont  </w:t>
-      </w:r>
-      <w:r>
-        <w:rPr>
-          <w:rFonts w:ascii="Courier New" w:eastAsia="Courier New" w:hAnsi="Courier New" w:cs="Courier New"/>
-          <w:b/>
-        </w:rPr>
-        <w:t>&lt;i&gt;</w:t>
-      </w:r>
-      <w:r>
-        <w:rPr>
-          <w:rFonts w:ascii="Courier New" w:eastAsia="Courier New" w:hAnsi="Courier New" w:cs="Courier New"/>
-        </w:rPr>
-        <w:t xml:space="preserve"> pour l'italique et </w:t>
-      </w:r>
-      <w:r>
-        <w:rPr>
-          <w:rFonts w:ascii="Courier New" w:eastAsia="Courier New" w:hAnsi="Courier New" w:cs="Courier New"/>
-          <w:b/>
-        </w:rPr>
-        <w:t>&lt;b&gt;</w:t>
-      </w:r>
-      <w:r>
-        <w:rPr>
-          <w:rFonts w:ascii="Courier New" w:eastAsia="Courier New" w:hAnsi="Courier New" w:cs="Courier New"/>
-        </w:rPr>
-        <w:t xml:space="preserve"> pour (</w:t>
-      </w:r>
-      <w:proofErr w:type="spellStart"/>
-      <w:r>
-        <w:rPr>
-          <w:rFonts w:ascii="Courier New" w:eastAsia="Courier New" w:hAnsi="Courier New" w:cs="Courier New"/>
-        </w:rPr>
-        <w:t>bold</w:t>
-      </w:r>
-      <w:proofErr w:type="spellEnd"/>
-      <w:r>
-        <w:rPr>
-          <w:rFonts w:ascii="Courier New" w:eastAsia="Courier New" w:hAnsi="Courier New" w:cs="Courier New"/>
-        </w:rPr>
-        <w:t xml:space="preserve">) gras et </w:t>
-      </w:r>
-      <w:r>
-        <w:rPr>
-          <w:rFonts w:ascii="Courier New" w:eastAsia="Courier New" w:hAnsi="Courier New" w:cs="Courier New"/>
-          <w:b/>
-        </w:rPr>
-        <w:t>&lt;u&gt;</w:t>
-      </w:r>
-      <w:r>
-        <w:rPr>
-          <w:rFonts w:ascii="Courier New" w:eastAsia="Courier New" w:hAnsi="Courier New" w:cs="Courier New"/>
-        </w:rPr>
-        <w:t xml:space="preserve"> pour souligné--&gt;</w:t>
-      </w:r>
-    </w:p>
-    <w:p>
-      <w:pPr>
-        <w:spacing w:after="0" w:line="240" w:lineRule="auto"/>
-        <w:rPr>
-          <w:rFonts w:ascii="Courier New" w:eastAsia="Courier New" w:hAnsi="Courier New" w:cs="Courier New"/>
-        </w:rPr>
-      </w:pPr>
-    </w:p>
-    <w:p>
-      <w:pPr>
-        <w:spacing w:after="0" w:line="240" w:lineRule="auto"/>
-        <w:rPr>
-          <w:rFonts w:ascii="Courier New" w:eastAsia="Courier New" w:hAnsi="Courier New" w:cs="Courier New"/>
-        </w:rPr>
-      </w:pPr>
-      <w:r>
-        <w:rPr>
-          <w:rFonts w:ascii="Courier New" w:eastAsia="Courier New" w:hAnsi="Courier New" w:cs="Courier New"/>
-        </w:rPr>
-        <w:t xml:space="preserve">- </w:t>
-      </w:r>
-      <w:proofErr w:type="spellStart"/>
-      <w:r>
-        <w:rPr>
-          <w:rFonts w:ascii="Courier New" w:eastAsia="Courier New" w:hAnsi="Courier New" w:cs="Courier New"/>
-        </w:rPr>
-        <w:t>inserer</w:t>
-      </w:r>
-      <w:proofErr w:type="spellEnd"/>
-      <w:r>
-        <w:rPr>
-          <w:rFonts w:ascii="Courier New" w:eastAsia="Courier New" w:hAnsi="Courier New" w:cs="Courier New"/>
-        </w:rPr>
-        <w:t xml:space="preserve"> une image avec le tag </w:t>
-      </w:r>
-      <w:r>
-        <w:rPr>
-          <w:rFonts w:ascii="Courier New" w:eastAsia="Courier New" w:hAnsi="Courier New" w:cs="Courier New"/>
-          <w:b/>
-        </w:rPr>
-        <w:t>&lt;</w:t>
-      </w:r>
-      <w:proofErr w:type="spellStart"/>
-      <w:r>
-        <w:rPr>
-          <w:rFonts w:ascii="Courier New" w:eastAsia="Courier New" w:hAnsi="Courier New" w:cs="Courier New"/>
-          <w:b/>
-        </w:rPr>
-        <w:t>img</w:t>
-      </w:r>
-      <w:proofErr w:type="spellEnd"/>
-      <w:r>
-        <w:rPr>
-          <w:rFonts w:ascii="Courier New" w:eastAsia="Courier New" w:hAnsi="Courier New" w:cs="Courier New"/>
-          <w:b/>
-        </w:rPr>
-        <w:t>/&gt;</w:t>
-      </w:r>
-      <w:r>
-        <w:rPr>
-          <w:rFonts w:ascii="Courier New" w:eastAsia="Courier New" w:hAnsi="Courier New" w:cs="Courier New"/>
-        </w:rPr>
-        <w:t xml:space="preserve">(il est unique et autofermé) il est complémenté par </w:t>
-      </w:r>
-      <w:r>
-        <w:rPr>
-          <w:rFonts w:ascii="Courier New" w:eastAsia="Courier New" w:hAnsi="Courier New" w:cs="Courier New"/>
-          <w:u w:val="single"/>
-        </w:rPr>
-        <w:t>src</w:t>
-      </w:r>
-      <w:r>
-        <w:rPr>
-          <w:rFonts w:ascii="Courier New" w:eastAsia="Courier New" w:hAnsi="Courier New" w:cs="Courier New"/>
-        </w:rPr>
-        <w:t xml:space="preserve"> (source) qui donne </w:t>
-      </w:r>
-    </w:p>
-    <w:p>
-      <w:pPr>
-        <w:spacing w:after="0" w:line="240" w:lineRule="auto"/>
-        <w:rPr>
-          <w:rFonts w:ascii="Courier New" w:eastAsia="Courier New" w:hAnsi="Courier New" w:cs="Courier New"/>
-        </w:rPr>
-      </w:pPr>
-      <w:r>
-        <w:rPr>
-          <w:rFonts w:ascii="Courier New" w:eastAsia="Courier New" w:hAnsi="Courier New" w:cs="Courier New"/>
-        </w:rPr>
-        <w:t xml:space="preserve">L’emplacement de l'image. L’attribut </w:t>
-      </w:r>
-      <w:r>
-        <w:rPr>
-          <w:rFonts w:ascii="Courier New" w:eastAsia="Courier New" w:hAnsi="Courier New" w:cs="Courier New"/>
-          <w:u w:val="single"/>
-        </w:rPr>
-        <w:t>alt</w:t>
-      </w:r>
-      <w:r>
-        <w:rPr>
-          <w:rFonts w:ascii="Courier New" w:eastAsia="Courier New" w:hAnsi="Courier New" w:cs="Courier New"/>
-        </w:rPr>
-        <w:t xml:space="preserve"> est pour remplacer celle-ci au cas où l'image n'apparait pas. L'attribut </w:t>
-      </w:r>
-      <w:proofErr w:type="spellStart"/>
-      <w:r>
-        <w:rPr>
-          <w:rFonts w:ascii="Courier New" w:eastAsia="Courier New" w:hAnsi="Courier New" w:cs="Courier New"/>
-          <w:u w:val="single"/>
-        </w:rPr>
-        <w:t>title</w:t>
-      </w:r>
-      <w:proofErr w:type="spellEnd"/>
-      <w:r>
-        <w:rPr>
-          <w:rFonts w:ascii="Courier New" w:eastAsia="Courier New" w:hAnsi="Courier New" w:cs="Courier New"/>
-        </w:rPr>
-        <w:t xml:space="preserve"> </w:t>
-      </w:r>
-    </w:p>
-    <w:p>
-      <w:pPr>
-        <w:spacing w:after="0" w:line="240" w:lineRule="auto"/>
-        <w:rPr>
-          <w:rFonts w:ascii="Courier New" w:eastAsia="Courier New" w:hAnsi="Courier New" w:cs="Courier New"/>
-        </w:rPr>
-      </w:pPr>
-      <w:r>
-        <w:rPr>
-          <w:rFonts w:ascii="Courier New" w:eastAsia="Courier New" w:hAnsi="Courier New" w:cs="Courier New"/>
-        </w:rPr>
-        <w:t xml:space="preserve">Lui décrit le logo </w:t>
-      </w:r>
-    </w:p>
-    <w:p>
-      <w:pPr>
-        <w:spacing w:after="0" w:line="240" w:lineRule="auto"/>
-        <w:rPr>
-          <w:rFonts w:ascii="Courier New" w:eastAsia="Courier New" w:hAnsi="Courier New" w:cs="Courier New"/>
-        </w:rPr>
-      </w:pPr>
-    </w:p>
-    <w:p>
-      <w:pPr>
-        <w:spacing w:after="0" w:line="240" w:lineRule="auto"/>
-        <w:rPr>
-          <w:rFonts w:ascii="Courier New" w:eastAsia="Courier New" w:hAnsi="Courier New" w:cs="Courier New"/>
-        </w:rPr>
-      </w:pPr>
-      <w:r>
-        <w:rPr>
-          <w:rFonts w:ascii="Courier New" w:eastAsia="Courier New" w:hAnsi="Courier New" w:cs="Courier New"/>
-        </w:rPr>
-        <w:t>- le tag &lt;figure&gt; permet de mettre une légende a l'image, lui donné de l'importance en complémentarité du tag &lt;</w:t>
-      </w:r>
-      <w:proofErr w:type="spellStart"/>
-      <w:r>
-        <w:rPr>
-          <w:rFonts w:ascii="Courier New" w:eastAsia="Courier New" w:hAnsi="Courier New" w:cs="Courier New"/>
-        </w:rPr>
-        <w:t>figcaption</w:t>
-      </w:r>
-      <w:proofErr w:type="spellEnd"/>
-      <w:r>
-        <w:rPr>
-          <w:rFonts w:ascii="Courier New" w:eastAsia="Courier New" w:hAnsi="Courier New" w:cs="Courier New"/>
-        </w:rPr>
-        <w:t>&gt;</w:t>
-      </w:r>
-    </w:p>
-    <w:p>
-      <w:pPr>
-        <w:spacing w:after="0" w:line="240" w:lineRule="auto"/>
-        <w:rPr>
-          <w:rFonts w:ascii="Courier New" w:eastAsia="Courier New" w:hAnsi="Courier New" w:cs="Courier New"/>
-        </w:rPr>
-      </w:pPr>
-    </w:p>
-    <w:p>
-      <w:pPr>
-        <w:spacing w:after="0" w:line="240" w:lineRule="auto"/>
-        <w:rPr>
-          <w:rFonts w:ascii="Courier New" w:eastAsia="Courier New" w:hAnsi="Courier New" w:cs="Courier New"/>
-        </w:rPr>
-      </w:pPr>
-      <w:r>
-        <w:rPr>
-          <w:rFonts w:ascii="Courier New" w:eastAsia="Courier New" w:hAnsi="Courier New" w:cs="Courier New"/>
-        </w:rPr>
-        <w:t>-------------------------------------------------------</w:t>
-      </w:r>
-    </w:p>
-    <w:p>
-      <w:pPr>
-        <w:spacing w:after="0" w:line="240" w:lineRule="auto"/>
-        <w:rPr>
-          <w:rFonts w:ascii="Courier New" w:eastAsia="Courier New" w:hAnsi="Courier New" w:cs="Courier New"/>
-        </w:rPr>
-      </w:pPr>
-      <w:proofErr w:type="spellStart"/>
-      <w:r>
-        <w:rPr>
-          <w:rFonts w:ascii="Courier New" w:eastAsia="Courier New" w:hAnsi="Courier New" w:cs="Courier New"/>
-          <w:b/>
-          <w:u w:val="single"/>
-        </w:rPr>
-        <w:t>css</w:t>
-      </w:r>
-      <w:proofErr w:type="spellEnd"/>
-    </w:p>
-    <w:p>
-      <w:pPr>
-        <w:spacing w:after="0" w:line="240" w:lineRule="auto"/>
-        <w:rPr>
-          <w:rFonts w:ascii="Courier New" w:eastAsia="Courier New" w:hAnsi="Courier New" w:cs="Courier New"/>
-        </w:rPr>
-      </w:pPr>
-      <w:r>
-        <w:rPr>
-          <w:rFonts w:ascii="Courier New" w:eastAsia="Courier New" w:hAnsi="Courier New" w:cs="Courier New"/>
-        </w:rPr>
-        <w:t xml:space="preserve">- Le </w:t>
-      </w:r>
-      <w:proofErr w:type="spellStart"/>
-      <w:r>
-        <w:rPr>
-          <w:rFonts w:ascii="Courier New" w:eastAsia="Courier New" w:hAnsi="Courier New" w:cs="Courier New"/>
-        </w:rPr>
-        <w:t>selector</w:t>
-      </w:r>
-      <w:proofErr w:type="spellEnd"/>
-      <w:r>
-        <w:rPr>
-          <w:rFonts w:ascii="Courier New" w:eastAsia="Courier New" w:hAnsi="Courier New" w:cs="Courier New"/>
-        </w:rPr>
-        <w:t xml:space="preserve"> ex:( p ) ensuite les crochet{} puis enfin les valeurs (font-size...) et leurs attributs ex:(30px)</w:t>
-      </w:r>
-    </w:p>
-    <w:p>
-      <w:pPr>
-        <w:spacing w:after="0" w:line="240" w:lineRule="auto"/>
-        <w:rPr>
-          <w:rFonts w:ascii="Courier New" w:eastAsia="Courier New" w:hAnsi="Courier New" w:cs="Courier New"/>
-        </w:rPr>
-      </w:pPr>
-      <w:r>
-        <w:rPr>
-          <w:rFonts w:ascii="Courier New" w:eastAsia="Courier New" w:hAnsi="Courier New" w:cs="Courier New"/>
-        </w:rPr>
-        <w:t>il y a les classes (.</w:t>
-      </w:r>
-      <w:proofErr w:type="spellStart"/>
-      <w:r>
-        <w:rPr>
-          <w:rFonts w:ascii="Courier New" w:eastAsia="Courier New" w:hAnsi="Courier New" w:cs="Courier New"/>
-        </w:rPr>
-        <w:t>nomDeLaClasse</w:t>
-      </w:r>
-      <w:proofErr w:type="spellEnd"/>
-      <w:r>
-        <w:rPr>
-          <w:rFonts w:ascii="Courier New" w:eastAsia="Courier New" w:hAnsi="Courier New" w:cs="Courier New"/>
-        </w:rPr>
-        <w:t>), les id (#</w:t>
-      </w:r>
-      <w:proofErr w:type="spellStart"/>
-      <w:r>
-        <w:rPr>
-          <w:rFonts w:ascii="Courier New" w:eastAsia="Courier New" w:hAnsi="Courier New" w:cs="Courier New"/>
-        </w:rPr>
-        <w:t>nomDeId</w:t>
-      </w:r>
-      <w:proofErr w:type="spellEnd"/>
-      <w:r>
-        <w:rPr>
-          <w:rFonts w:ascii="Courier New" w:eastAsia="Courier New" w:hAnsi="Courier New" w:cs="Courier New"/>
-        </w:rPr>
-        <w:t xml:space="preserve">) à </w:t>
-      </w:r>
-      <w:proofErr w:type="spellStart"/>
-      <w:r>
-        <w:rPr>
-          <w:rFonts w:ascii="Courier New" w:eastAsia="Courier New" w:hAnsi="Courier New" w:cs="Courier New"/>
-        </w:rPr>
-        <w:t>utilisaton</w:t>
-      </w:r>
-      <w:proofErr w:type="spellEnd"/>
-      <w:r>
-        <w:rPr>
-          <w:rFonts w:ascii="Courier New" w:eastAsia="Courier New" w:hAnsi="Courier New" w:cs="Courier New"/>
-        </w:rPr>
-        <w:t xml:space="preserve"> unique et le </w:t>
-      </w:r>
-      <w:proofErr w:type="spellStart"/>
-      <w:r>
-        <w:rPr>
-          <w:rFonts w:ascii="Courier New" w:eastAsia="Courier New" w:hAnsi="Courier New" w:cs="Courier New"/>
-        </w:rPr>
-        <w:t>selecteur</w:t>
-      </w:r>
-      <w:proofErr w:type="spellEnd"/>
-      <w:r>
-        <w:rPr>
-          <w:rFonts w:ascii="Courier New" w:eastAsia="Courier New" w:hAnsi="Courier New" w:cs="Courier New"/>
-        </w:rPr>
-        <w:t xml:space="preserve"> universel(*) pour dire que tous les </w:t>
-      </w:r>
-    </w:p>
-    <w:p>
-      <w:pPr>
-        <w:spacing w:after="0" w:line="240" w:lineRule="auto"/>
-        <w:rPr>
-          <w:rFonts w:ascii="Courier New" w:eastAsia="Courier New" w:hAnsi="Courier New" w:cs="Courier New"/>
-        </w:rPr>
-      </w:pPr>
-      <w:proofErr w:type="spellStart"/>
-      <w:r>
-        <w:rPr>
-          <w:rFonts w:ascii="Courier New" w:eastAsia="Courier New" w:hAnsi="Courier New" w:cs="Courier New"/>
-        </w:rPr>
-        <w:t>selecteur</w:t>
-      </w:r>
-      <w:proofErr w:type="spellEnd"/>
-      <w:r>
-        <w:rPr>
-          <w:rFonts w:ascii="Courier New" w:eastAsia="Courier New" w:hAnsi="Courier New" w:cs="Courier New"/>
-        </w:rPr>
-        <w:t xml:space="preserve"> son concerné.</w:t>
-      </w:r>
-    </w:p>
-    <w:p>
-      <w:pPr>
-        <w:spacing w:after="0" w:line="240" w:lineRule="auto"/>
-        <w:rPr>
-          <w:rFonts w:ascii="Courier New" w:eastAsia="Courier New" w:hAnsi="Courier New" w:cs="Courier New"/>
-        </w:rPr>
-      </w:pPr>
-      <w:r>
-        <w:rPr>
-          <w:rFonts w:ascii="Courier New" w:eastAsia="Courier New" w:hAnsi="Courier New" w:cs="Courier New"/>
-        </w:rPr>
-        <w:tab/>
-      </w:r>
-      <w:r>
-        <w:rPr>
-          <w:rFonts w:ascii="Courier New" w:eastAsia="Courier New" w:hAnsi="Courier New" w:cs="Courier New"/>
-          <w:u w:val="single"/>
-        </w:rPr>
-        <w:t>Récapitulatif des sélecteurs</w:t>
-      </w:r>
-      <w:r>
-        <w:rPr>
-          <w:rFonts w:ascii="Courier New" w:eastAsia="Courier New" w:hAnsi="Courier New" w:cs="Courier New"/>
-        </w:rPr>
-        <w:t>:</w:t>
-      </w:r>
-    </w:p>
-    <w:p>
-      <w:pPr>
-        <w:spacing w:after="0" w:line="240" w:lineRule="auto"/>
-        <w:rPr>
-          <w:rFonts w:ascii="Courier New" w:eastAsia="Courier New" w:hAnsi="Courier New" w:cs="Courier New"/>
-        </w:rPr>
-      </w:pPr>
-      <w:r>
-        <w:rPr>
-          <w:rFonts w:ascii="Courier New" w:eastAsia="Courier New" w:hAnsi="Courier New" w:cs="Courier New"/>
-          <w:b/>
-        </w:rPr>
-        <w:t>La sélection par la balise</w:t>
-      </w:r>
-    </w:p>
-    <w:p>
-      <w:pPr>
-        <w:spacing w:after="0" w:line="240" w:lineRule="auto"/>
-        <w:rPr>
-          <w:rFonts w:ascii="Courier New" w:eastAsia="Courier New" w:hAnsi="Courier New" w:cs="Courier New"/>
-        </w:rPr>
-      </w:pPr>
-      <w:r>
-        <w:rPr>
-          <w:rFonts w:ascii="Courier New" w:eastAsia="Courier New" w:hAnsi="Courier New" w:cs="Courier New"/>
-        </w:rPr>
-        <w:tab/>
-        <w:t>p {}</w:t>
-      </w:r>
-    </w:p>
-    <w:p>
-      <w:pPr>
-        <w:spacing w:after="0" w:line="240" w:lineRule="auto"/>
-        <w:rPr>
-          <w:rFonts w:ascii="Courier New" w:eastAsia="Courier New" w:hAnsi="Courier New" w:cs="Courier New"/>
-        </w:rPr>
-      </w:pPr>
-      <w:r>
-        <w:rPr>
-          <w:rFonts w:ascii="Courier New" w:eastAsia="Courier New" w:hAnsi="Courier New" w:cs="Courier New"/>
-          <w:b/>
-        </w:rPr>
-        <w:t>La multi-sélection</w:t>
-      </w:r>
-    </w:p>
-    <w:p>
-      <w:pPr>
-        <w:spacing w:after="0" w:line="240" w:lineRule="auto"/>
-        <w:rPr>
-          <w:rFonts w:ascii="Courier New" w:eastAsia="Courier New" w:hAnsi="Courier New" w:cs="Courier New"/>
-        </w:rPr>
-      </w:pPr>
-      <w:r>
-        <w:rPr>
-          <w:rFonts w:ascii="Courier New" w:eastAsia="Courier New" w:hAnsi="Courier New" w:cs="Courier New"/>
-        </w:rPr>
-        <w:tab/>
-        <w:t xml:space="preserve">h1, </w:t>
-      </w:r>
-      <w:proofErr w:type="spellStart"/>
-      <w:r>
-        <w:rPr>
-          <w:rFonts w:ascii="Courier New" w:eastAsia="Courier New" w:hAnsi="Courier New" w:cs="Courier New"/>
-        </w:rPr>
-        <w:t>em</w:t>
-      </w:r>
-      <w:proofErr w:type="spellEnd"/>
-      <w:r>
-        <w:rPr>
-          <w:rFonts w:ascii="Courier New" w:eastAsia="Courier New" w:hAnsi="Courier New" w:cs="Courier New"/>
-        </w:rPr>
-        <w:t xml:space="preserve"> { } </w:t>
-      </w:r>
-    </w:p>
-    <w:p>
-      <w:pPr>
-        <w:spacing w:after="0" w:line="240" w:lineRule="auto"/>
-        <w:rPr>
-          <w:rFonts w:ascii="Courier New" w:eastAsia="Courier New" w:hAnsi="Courier New" w:cs="Courier New"/>
-        </w:rPr>
-      </w:pPr>
-      <w:r>
-        <w:rPr>
-          <w:rFonts w:ascii="Courier New" w:eastAsia="Courier New" w:hAnsi="Courier New" w:cs="Courier New"/>
-          <w:b/>
-        </w:rPr>
-        <w:t>La sélection par la classe</w:t>
-      </w:r>
-    </w:p>
-    <w:p>
-      <w:pPr>
-        <w:spacing w:after="0" w:line="240" w:lineRule="auto"/>
-        <w:rPr>
-          <w:rFonts w:ascii="Courier New" w:eastAsia="Courier New" w:hAnsi="Courier New" w:cs="Courier New"/>
-        </w:rPr>
-      </w:pPr>
-      <w:r>
-        <w:rPr>
-          <w:rFonts w:ascii="Courier New" w:eastAsia="Courier New" w:hAnsi="Courier New" w:cs="Courier New"/>
-        </w:rPr>
-        <w:tab/>
-        <w:t xml:space="preserve">.class { } </w:t>
-      </w:r>
-    </w:p>
-    <w:p>
-      <w:pPr>
-        <w:spacing w:after="0" w:line="240" w:lineRule="auto"/>
-        <w:rPr>
-          <w:rFonts w:ascii="Courier New" w:eastAsia="Courier New" w:hAnsi="Courier New" w:cs="Courier New"/>
-        </w:rPr>
-      </w:pPr>
-      <w:r>
-        <w:rPr>
-          <w:rFonts w:ascii="Courier New" w:eastAsia="Courier New" w:hAnsi="Courier New" w:cs="Courier New"/>
-          <w:b/>
-        </w:rPr>
-        <w:t>La sélection par l'ID</w:t>
-      </w:r>
-    </w:p>
-    <w:p>
-      <w:pPr>
-        <w:spacing w:after="0" w:line="240" w:lineRule="auto"/>
-        <w:rPr>
-          <w:rFonts w:ascii="Courier New" w:eastAsia="Courier New" w:hAnsi="Courier New" w:cs="Courier New"/>
-        </w:rPr>
-      </w:pPr>
-      <w:r>
-        <w:rPr>
-          <w:rFonts w:ascii="Courier New" w:eastAsia="Courier New" w:hAnsi="Courier New" w:cs="Courier New"/>
-        </w:rPr>
-        <w:tab/>
-        <w:t xml:space="preserve">#id { } </w:t>
-      </w:r>
-    </w:p>
-    <w:p>
-      <w:pPr>
-        <w:spacing w:after="0" w:line="240" w:lineRule="auto"/>
-        <w:rPr>
-          <w:rFonts w:ascii="Courier New" w:eastAsia="Courier New" w:hAnsi="Courier New" w:cs="Courier New"/>
-        </w:rPr>
-      </w:pPr>
-      <w:r>
-        <w:rPr>
-          <w:rFonts w:ascii="Courier New" w:eastAsia="Courier New" w:hAnsi="Courier New" w:cs="Courier New"/>
-          <w:b/>
-        </w:rPr>
-        <w:t xml:space="preserve">Le sélecteur universel </w:t>
-      </w:r>
-      <w:r>
-        <w:rPr>
-          <w:rFonts w:ascii="Courier New" w:eastAsia="Courier New" w:hAnsi="Courier New" w:cs="Courier New"/>
-        </w:rPr>
-        <w:t>(toutes les balises)</w:t>
-      </w:r>
-    </w:p>
-    <w:p>
-      <w:pPr>
-        <w:spacing w:after="0" w:line="240" w:lineRule="auto"/>
-        <w:rPr>
-          <w:rFonts w:ascii="Courier New" w:eastAsia="Courier New" w:hAnsi="Courier New" w:cs="Courier New"/>
-        </w:rPr>
-      </w:pPr>
-      <w:r>
-        <w:rPr>
-          <w:rFonts w:ascii="Courier New" w:eastAsia="Courier New" w:hAnsi="Courier New" w:cs="Courier New"/>
-        </w:rPr>
-        <w:tab/>
-        <w:t xml:space="preserve">* { } </w:t>
-      </w:r>
-    </w:p>
-    <w:p>
-      <w:pPr>
-        <w:spacing w:after="0" w:line="240" w:lineRule="auto"/>
-        <w:rPr>
-          <w:rFonts w:ascii="Courier New" w:eastAsia="Courier New" w:hAnsi="Courier New" w:cs="Courier New"/>
-          <w:b/>
-        </w:rPr>
-      </w:pPr>
-      <w:r>
-        <w:rPr>
-          <w:rFonts w:ascii="Courier New" w:eastAsia="Courier New" w:hAnsi="Courier New" w:cs="Courier New"/>
-          <w:b/>
-        </w:rPr>
-        <w:t>La balise B contenue dans A</w:t>
-      </w:r>
-    </w:p>
-    <w:p>
-      <w:pPr>
-        <w:spacing w:after="0" w:line="240" w:lineRule="auto"/>
-        <w:rPr>
-          <w:rFonts w:ascii="Courier New" w:eastAsia="Courier New" w:hAnsi="Courier New" w:cs="Courier New"/>
-        </w:rPr>
-      </w:pPr>
-      <w:r>
-        <w:rPr>
-          <w:rFonts w:ascii="Courier New" w:eastAsia="Courier New" w:hAnsi="Courier New" w:cs="Courier New"/>
-        </w:rPr>
-        <w:tab/>
-        <w:t xml:space="preserve">A B { } </w:t>
-      </w:r>
-    </w:p>
-    <w:p>
-      <w:pPr>
-        <w:spacing w:after="0" w:line="240" w:lineRule="auto"/>
-        <w:rPr>
-          <w:rFonts w:ascii="Courier New" w:eastAsia="Courier New" w:hAnsi="Courier New" w:cs="Courier New"/>
-        </w:rPr>
-      </w:pPr>
-      <w:r>
-        <w:rPr>
-          <w:rFonts w:ascii="Courier New" w:eastAsia="Courier New" w:hAnsi="Courier New" w:cs="Courier New"/>
-          <w:b/>
-        </w:rPr>
-        <w:t xml:space="preserve">La balise a qui a un attribut </w:t>
-      </w:r>
-      <w:proofErr w:type="spellStart"/>
-      <w:r>
-        <w:rPr>
-          <w:rFonts w:ascii="Courier New" w:eastAsia="Courier New" w:hAnsi="Courier New" w:cs="Courier New"/>
-          <w:b/>
-        </w:rPr>
-        <w:t>title</w:t>
-      </w:r>
-      <w:proofErr w:type="spellEnd"/>
-    </w:p>
-    <w:p>
-      <w:pPr>
-        <w:spacing w:after="0" w:line="240" w:lineRule="auto"/>
-        <w:rPr>
-          <w:rFonts w:ascii="Courier New" w:eastAsia="Courier New" w:hAnsi="Courier New" w:cs="Courier New"/>
-        </w:rPr>
-      </w:pPr>
-      <w:r>
-        <w:rPr>
-          <w:rFonts w:ascii="Courier New" w:eastAsia="Courier New" w:hAnsi="Courier New" w:cs="Courier New"/>
-        </w:rPr>
-        <w:tab/>
-      </w:r>
-      <w:proofErr w:type="spellStart"/>
-      <w:r>
-        <w:rPr>
-          <w:rFonts w:ascii="Courier New" w:eastAsia="Courier New" w:hAnsi="Courier New" w:cs="Courier New"/>
-        </w:rPr>
-        <w:t>a</w:t>
-      </w:r>
-      <w:proofErr w:type="spellEnd"/>
-      <w:r>
-        <w:rPr>
-          <w:rFonts w:ascii="Courier New" w:eastAsia="Courier New" w:hAnsi="Courier New" w:cs="Courier New"/>
-        </w:rPr>
-        <w:t>[</w:t>
-      </w:r>
-      <w:proofErr w:type="spellStart"/>
-      <w:r>
-        <w:rPr>
-          <w:rFonts w:ascii="Courier New" w:eastAsia="Courier New" w:hAnsi="Courier New" w:cs="Courier New"/>
-        </w:rPr>
-        <w:t>title</w:t>
-      </w:r>
-      <w:proofErr w:type="spellEnd"/>
-      <w:r>
-        <w:rPr>
-          <w:rFonts w:ascii="Courier New" w:eastAsia="Courier New" w:hAnsi="Courier New" w:cs="Courier New"/>
-        </w:rPr>
-        <w:t xml:space="preserve">] { } </w:t>
-      </w:r>
-    </w:p>
-    <w:p>
-      <w:pPr>
-        <w:spacing w:after="0" w:line="240" w:lineRule="auto"/>
-        <w:rPr>
-          <w:rFonts w:ascii="Courier New" w:eastAsia="Courier New" w:hAnsi="Courier New" w:cs="Courier New"/>
-          <w:b/>
-        </w:rPr>
-      </w:pPr>
-      <w:r>
-        <w:rPr>
-          <w:rFonts w:ascii="Courier New" w:eastAsia="Courier New" w:hAnsi="Courier New" w:cs="Courier New"/>
-          <w:b/>
-        </w:rPr>
-        <w:t xml:space="preserve">La balise a qui a un attribut </w:t>
-      </w:r>
-      <w:proofErr w:type="spellStart"/>
-      <w:r>
-        <w:rPr>
-          <w:rFonts w:ascii="Courier New" w:eastAsia="Courier New" w:hAnsi="Courier New" w:cs="Courier New"/>
-          <w:b/>
-        </w:rPr>
-        <w:t>title</w:t>
-      </w:r>
-      <w:proofErr w:type="spellEnd"/>
-      <w:r>
-        <w:rPr>
-          <w:rFonts w:ascii="Courier New" w:eastAsia="Courier New" w:hAnsi="Courier New" w:cs="Courier New"/>
-          <w:b/>
-        </w:rPr>
-        <w:t xml:space="preserve"> qui a un valeur "Accueil"</w:t>
-      </w:r>
-    </w:p>
-    <w:p>
-      <w:pPr>
-        <w:spacing w:after="0" w:line="240" w:lineRule="auto"/>
-        <w:rPr>
-          <w:rFonts w:ascii="Courier New" w:eastAsia="Courier New" w:hAnsi="Courier New" w:cs="Courier New"/>
-        </w:rPr>
-      </w:pPr>
-      <w:r>
-        <w:rPr>
-          <w:rFonts w:ascii="Courier New" w:eastAsia="Courier New" w:hAnsi="Courier New" w:cs="Courier New"/>
-        </w:rPr>
-        <w:tab/>
-      </w:r>
-      <w:proofErr w:type="spellStart"/>
-      <w:r>
-        <w:rPr>
-          <w:rFonts w:ascii="Courier New" w:eastAsia="Courier New" w:hAnsi="Courier New" w:cs="Courier New"/>
-        </w:rPr>
-        <w:t>a</w:t>
-      </w:r>
-      <w:proofErr w:type="spellEnd"/>
-      <w:r>
-        <w:rPr>
-          <w:rFonts w:ascii="Courier New" w:eastAsia="Courier New" w:hAnsi="Courier New" w:cs="Courier New"/>
-        </w:rPr>
-        <w:t>[</w:t>
-      </w:r>
-      <w:proofErr w:type="spellStart"/>
-      <w:r>
-        <w:rPr>
-          <w:rFonts w:ascii="Courier New" w:eastAsia="Courier New" w:hAnsi="Courier New" w:cs="Courier New"/>
-        </w:rPr>
-        <w:t>title</w:t>
-      </w:r>
-      <w:proofErr w:type="spellEnd"/>
-      <w:r>
-        <w:rPr>
-          <w:rFonts w:ascii="Courier New" w:eastAsia="Courier New" w:hAnsi="Courier New" w:cs="Courier New"/>
-        </w:rPr>
-        <w:t xml:space="preserve">="Accueil"] { } </w:t>
-      </w:r>
-    </w:p>
-    <w:p>
-      <w:pPr>
-        <w:spacing w:after="0" w:line="240" w:lineRule="auto"/>
-        <w:rPr>
-          <w:rFonts w:ascii="Courier New" w:eastAsia="Courier New" w:hAnsi="Courier New" w:cs="Courier New"/>
-        </w:rPr>
-      </w:pPr>
-      <w:r>
-        <w:rPr>
-          <w:rFonts w:ascii="Courier New" w:eastAsia="Courier New" w:hAnsi="Courier New" w:cs="Courier New"/>
-          <w:b/>
-        </w:rPr>
-        <w:t xml:space="preserve">La balise a qui a un attribut </w:t>
-      </w:r>
-      <w:proofErr w:type="spellStart"/>
-      <w:r>
-        <w:rPr>
-          <w:rFonts w:ascii="Courier New" w:eastAsia="Courier New" w:hAnsi="Courier New" w:cs="Courier New"/>
-          <w:b/>
-        </w:rPr>
-        <w:t>title</w:t>
-      </w:r>
-      <w:proofErr w:type="spellEnd"/>
-      <w:r>
-        <w:rPr>
-          <w:rFonts w:ascii="Courier New" w:eastAsia="Courier New" w:hAnsi="Courier New" w:cs="Courier New"/>
-          <w:b/>
-        </w:rPr>
-        <w:t xml:space="preserve"> dont le mot "Accueil" est en tout ou partie la valeur</w:t>
-      </w:r>
-    </w:p>
-    <w:p>
-      <w:pPr>
-        <w:spacing w:after="0" w:line="240" w:lineRule="auto"/>
-        <w:rPr>
-          <w:rFonts w:ascii="Courier New" w:eastAsia="Courier New" w:hAnsi="Courier New" w:cs="Courier New"/>
-        </w:rPr>
-      </w:pPr>
-      <w:r>
-        <w:rPr>
-          <w:rFonts w:ascii="Courier New" w:eastAsia="Courier New" w:hAnsi="Courier New" w:cs="Courier New"/>
-        </w:rPr>
-        <w:tab/>
-      </w:r>
-      <w:proofErr w:type="spellStart"/>
-      <w:r>
-        <w:rPr>
-          <w:rFonts w:ascii="Courier New" w:eastAsia="Courier New" w:hAnsi="Courier New" w:cs="Courier New"/>
-        </w:rPr>
-        <w:t>a</w:t>
-      </w:r>
-      <w:proofErr w:type="spellEnd"/>
-      <w:r>
-        <w:rPr>
-          <w:rFonts w:ascii="Courier New" w:eastAsia="Courier New" w:hAnsi="Courier New" w:cs="Courier New"/>
-        </w:rPr>
-        <w:t>[</w:t>
-      </w:r>
-      <w:proofErr w:type="spellStart"/>
-      <w:r>
-        <w:rPr>
-          <w:rFonts w:ascii="Courier New" w:eastAsia="Courier New" w:hAnsi="Courier New" w:cs="Courier New"/>
-        </w:rPr>
-        <w:t>title</w:t>
-      </w:r>
-      <w:proofErr w:type="spellEnd"/>
-      <w:r>
-        <w:rPr>
-          <w:rFonts w:ascii="Courier New" w:eastAsia="Courier New" w:hAnsi="Courier New" w:cs="Courier New"/>
-        </w:rPr>
-        <w:t>*="Accueil"] { }</w:t>
-      </w:r>
-    </w:p>
-    <w:p>
-      <w:pPr>
-        <w:spacing w:after="0" w:line="240" w:lineRule="auto"/>
-        <w:rPr>
-          <w:rFonts w:ascii="Courier New" w:eastAsia="Courier New" w:hAnsi="Courier New" w:cs="Courier New"/>
-        </w:rPr>
-      </w:pPr>
-      <w:r>
-        <w:rPr>
-          <w:rFonts w:ascii="Courier New" w:eastAsia="Courier New" w:hAnsi="Courier New" w:cs="Courier New"/>
-          <w:b/>
-        </w:rPr>
-        <w:t xml:space="preserve">Tous les </w:t>
-      </w:r>
-      <w:proofErr w:type="spellStart"/>
-      <w:r>
-        <w:rPr>
-          <w:rFonts w:ascii="Courier New" w:eastAsia="Courier New" w:hAnsi="Courier New" w:cs="Courier New"/>
-          <w:b/>
-        </w:rPr>
-        <w:t>parargraphes</w:t>
-      </w:r>
-      <w:proofErr w:type="spellEnd"/>
-      <w:r>
-        <w:rPr>
-          <w:rFonts w:ascii="Courier New" w:eastAsia="Courier New" w:hAnsi="Courier New" w:cs="Courier New"/>
-          <w:b/>
-        </w:rPr>
-        <w:t xml:space="preserve"> suivant directement le h1.</w:t>
-      </w:r>
-    </w:p>
-    <w:p>
-      <w:pPr>
-        <w:spacing w:after="0" w:line="240" w:lineRule="auto"/>
-        <w:rPr>
-          <w:rFonts w:ascii="Courier New" w:eastAsia="Courier New" w:hAnsi="Courier New" w:cs="Courier New"/>
-        </w:rPr>
-      </w:pPr>
-      <w:r>
-        <w:rPr>
-          <w:rFonts w:ascii="Courier New" w:eastAsia="Courier New" w:hAnsi="Courier New" w:cs="Courier New"/>
-        </w:rPr>
-        <w:tab/>
-        <w:t xml:space="preserve">h1~p </w:t>
-      </w:r>
-      <w:r>
-        <w:rPr>
-          <w:rFonts w:ascii="Courier New" w:eastAsia="Courier New" w:hAnsi="Courier New" w:cs="Courier New"/>
-        </w:rPr>
-        <w:tab/>
-        <w:t>{}</w:t>
-      </w:r>
-    </w:p>
-    <w:p>
-      <w:pPr>
-        <w:spacing w:after="0" w:line="240" w:lineRule="auto"/>
-        <w:rPr>
-          <w:rFonts w:ascii="Courier New" w:eastAsia="Courier New" w:hAnsi="Courier New" w:cs="Courier New"/>
-        </w:rPr>
-      </w:pPr>
-      <w:r>
-        <w:rPr>
-          <w:rFonts w:ascii="Courier New" w:eastAsia="Courier New" w:hAnsi="Courier New" w:cs="Courier New"/>
-          <w:b/>
-        </w:rPr>
-        <w:t>les titres de niveau 2 dans les sections</w:t>
-      </w:r>
-    </w:p>
-    <w:p>
-      <w:pPr>
-        <w:spacing w:after="0" w:line="240" w:lineRule="auto"/>
-        <w:rPr>
-          <w:rFonts w:ascii="Courier New" w:eastAsia="Courier New" w:hAnsi="Courier New" w:cs="Courier New"/>
-        </w:rPr>
-      </w:pPr>
-      <w:r>
-        <w:rPr>
-          <w:rFonts w:ascii="Courier New" w:eastAsia="Courier New" w:hAnsi="Courier New" w:cs="Courier New"/>
-        </w:rPr>
-        <w:tab/>
-        <w:t>section &gt; h2 { }</w:t>
-      </w:r>
-    </w:p>
-    <w:p>
-      <w:pPr>
-        <w:spacing w:after="0" w:line="240" w:lineRule="auto"/>
-        <w:rPr>
-          <w:rFonts w:ascii="Courier New" w:eastAsia="Courier New" w:hAnsi="Courier New" w:cs="Courier New"/>
-        </w:rPr>
-      </w:pPr>
-      <w:r>
-        <w:rPr>
-          <w:rFonts w:ascii="Courier New" w:eastAsia="Courier New" w:hAnsi="Courier New" w:cs="Courier New"/>
-          <w:b/>
-        </w:rPr>
-        <w:t>les titres et les textes important sont concerné</w:t>
-      </w:r>
-    </w:p>
-    <w:p>
-      <w:pPr>
-        <w:spacing w:after="0" w:line="240" w:lineRule="auto"/>
-        <w:rPr>
-          <w:rFonts w:ascii="Courier New" w:eastAsia="Courier New" w:hAnsi="Courier New" w:cs="Courier New"/>
-        </w:rPr>
-      </w:pPr>
-      <w:r>
-        <w:rPr>
-          <w:rFonts w:ascii="Courier New" w:eastAsia="Courier New" w:hAnsi="Courier New" w:cs="Courier New"/>
-        </w:rPr>
-        <w:tab/>
-        <w:t xml:space="preserve">h1, </w:t>
-      </w:r>
-      <w:proofErr w:type="spellStart"/>
-      <w:r>
-        <w:rPr>
-          <w:rFonts w:ascii="Courier New" w:eastAsia="Courier New" w:hAnsi="Courier New" w:cs="Courier New"/>
-        </w:rPr>
-        <w:t>em</w:t>
-      </w:r>
-      <w:proofErr w:type="spellEnd"/>
-      <w:r>
-        <w:rPr>
-          <w:rFonts w:ascii="Courier New" w:eastAsia="Courier New" w:hAnsi="Courier New" w:cs="Courier New"/>
         </w:rPr>
         <w:t xml:space="preserve"> {}</w:t>
       </w:r>
@@ -2893,21 +2924,21 @@
           <w:rFonts w:ascii="Courier New" w:eastAsia="Courier New" w:hAnsi="Courier New" w:cs="Courier New"/>
           <w:b/>
         </w:rPr>
+        <w:t>Sélectionne la première balise&lt;p&gt;située après un titre &lt;h3&gt;</w:t>
+      </w:r>
+    </w:p>
+    <w:p>
+      <w:pPr>
+        <w:spacing w:after="0" w:line="240" w:lineRule="auto"/>
+        <w:rPr>
+          <w:rFonts w:ascii="Courier New" w:eastAsia="Courier New" w:hAnsi="Courier New" w:cs="Courier New"/>
+        </w:rPr>
+      </w:pPr>
+      <w:r>
+        <w:rPr>
+          <w:rFonts w:ascii="Courier New" w:eastAsia="Courier New" w:hAnsi="Courier New" w:cs="Courier New"/>
+        </w:rPr>
         <w:lastRenderedPageBreak/>
-        <w:t>Sélectionne la première balise&lt;p&gt;située après un titre &lt;h3&gt;</w:t>
-      </w:r>
-    </w:p>
-    <w:p>
-      <w:pPr>
-        <w:spacing w:after="0" w:line="240" w:lineRule="auto"/>
-        <w:rPr>
-          <w:rFonts w:ascii="Courier New" w:eastAsia="Courier New" w:hAnsi="Courier New" w:cs="Courier New"/>
-        </w:rPr>
-      </w:pPr>
-      <w:r>
-        <w:rPr>
-          <w:rFonts w:ascii="Courier New" w:eastAsia="Courier New" w:hAnsi="Courier New" w:cs="Courier New"/>
-        </w:rPr>
         <w:tab/>
         <w:t>h3+ p {}</w:t>
       </w:r>
@@ -2933,7 +2964,7 @@
         </w:rPr>
         <w:t xml:space="preserve">Toute la liste : </w:t>
       </w:r>
-      <w:hyperlink r:id="rId4" w:anchor="selectors">
+      <w:hyperlink r:id="rId5" w:anchor="selectors">
         <w:r>
           <w:rPr>
             <w:rFonts w:ascii="Courier New" w:eastAsia="Courier New" w:hAnsi="Courier New" w:cs="Courier New"/>
@@ -2977,6 +3008,7 @@
         <w:spacing w:after="0" w:line="240" w:lineRule="auto"/>
         <w:rPr>
           <w:rFonts w:ascii="Courier New" w:eastAsia="Courier New" w:hAnsi="Courier New" w:cs="Courier New"/>
+          <w:bCs/>
         </w:rPr>
       </w:pPr>
       <w:r>
@@ -2994,6 +3026,13 @@
         </w:rPr>
         <w:t>les couleurs</w:t>
       </w:r>
+      <w:r>
+        <w:rPr>
+          <w:rFonts w:ascii="Courier New" w:eastAsia="Courier New" w:hAnsi="Courier New" w:cs="Courier New"/>
+          <w:bCs/>
+        </w:rPr>
+        <w:t xml:space="preserve"> :</w:t>
+      </w:r>
     </w:p>
     <w:p>
       <w:pPr>
@@ -3008,19 +3047,17 @@
         </w:rPr>
         <w:t xml:space="preserve"> Elles peuvent </w:t>
       </w:r>
-      <w:proofErr w:type="spellStart"/>
-      <w:r>
-        <w:rPr>
-          <w:rFonts w:ascii="Courier New" w:eastAsia="Courier New" w:hAnsi="Courier New" w:cs="Courier New"/>
-        </w:rPr>
-        <w:t>êtres</w:t>
-      </w:r>
-      <w:proofErr w:type="spellEnd"/>
-      <w:r>
-        <w:rPr>
-          <w:rFonts w:ascii="Courier New" w:eastAsia="Courier New" w:hAnsi="Courier New" w:cs="Courier New"/>
-        </w:rPr>
-        <w:t xml:space="preserve"> exprimée en nom (</w:t>
+      <w:r>
+        <w:rPr>
+          <w:rFonts w:ascii="Courier New" w:eastAsia="Courier New" w:hAnsi="Courier New" w:cs="Courier New"/>
+        </w:rPr>
+        <w:t>êtres exprimés</w:t>
+      </w:r>
+      <w:r>
+        <w:rPr>
+          <w:rFonts w:ascii="Courier New" w:eastAsia="Courier New" w:hAnsi="Courier New" w:cs="Courier New"/>
+        </w:rPr>
+        <w:t xml:space="preserve"> en nom (</w:t>
       </w:r>
       <w:proofErr w:type="spellStart"/>
       <w:r>
@@ -3090,7 +3127,37 @@
         <w:rPr>
           <w:rFonts w:ascii="Courier New" w:eastAsia="Courier New" w:hAnsi="Courier New" w:cs="Courier New"/>
         </w:rPr>
-        <w:t xml:space="preserve">signifie alpha ( le degré de transparence d'une couleur)qui va de 0 à 1, et enfin en hexadécimale( ne pas oublier la valeur #) certains </w:t>
+        <w:t>Signifie</w:t>
+      </w:r>
+      <w:r>
+        <w:rPr>
+          <w:rFonts w:ascii="Courier New" w:eastAsia="Courier New" w:hAnsi="Courier New" w:cs="Courier New"/>
+        </w:rPr>
+        <w:t xml:space="preserve"> alpha (le degré de transparence d'une </w:t>
+      </w:r>
+      <w:r>
+        <w:rPr>
+          <w:rFonts w:ascii="Courier New" w:eastAsia="Courier New" w:hAnsi="Courier New" w:cs="Courier New"/>
+        </w:rPr>
+        <w:t>couleur) qui</w:t>
+      </w:r>
+      <w:r>
+        <w:rPr>
+          <w:rFonts w:ascii="Courier New" w:eastAsia="Courier New" w:hAnsi="Courier New" w:cs="Courier New"/>
+        </w:rPr>
+        <w:t xml:space="preserve"> va de 0 à 1, et enfin en </w:t>
+      </w:r>
+      <w:r>
+        <w:rPr>
+          <w:rFonts w:ascii="Courier New" w:eastAsia="Courier New" w:hAnsi="Courier New" w:cs="Courier New"/>
+        </w:rPr>
+        <w:t>hexadécimale (ne</w:t>
+      </w:r>
+      <w:r>
+        <w:rPr>
+          <w:rFonts w:ascii="Courier New" w:eastAsia="Courier New" w:hAnsi="Courier New" w:cs="Courier New"/>
+        </w:rPr>
+        <w:t xml:space="preserve"> pas oublier la valeur #) certains </w:t>
       </w:r>
     </w:p>
     <w:p>
@@ -3106,7 +3173,7 @@
         </w:rPr>
         <w:t>site propose ces valeurs (</w:t>
       </w:r>
-      <w:hyperlink r:id="rId5">
+      <w:hyperlink r:id="rId6">
         <w:r>
           <w:rPr>
             <w:rFonts w:ascii="Courier New" w:eastAsia="Courier New" w:hAnsi="Courier New" w:cs="Courier New"/>
@@ -3134,23 +3201,21 @@
         <w:rPr>
           <w:rFonts w:ascii="Courier New" w:eastAsia="Courier New" w:hAnsi="Courier New" w:cs="Courier New"/>
         </w:rPr>
-        <w:t>Il est possible de jouer avec la transparence avec .</w:t>
-      </w:r>
-    </w:p>
-    <w:p>
-      <w:pPr>
-        <w:spacing w:after="0" w:line="240" w:lineRule="auto"/>
-        <w:rPr>
-          <w:rFonts w:ascii="Courier New" w:eastAsia="Courier New" w:hAnsi="Courier New" w:cs="Courier New"/>
-        </w:rPr>
-      </w:pPr>
-      <w:r>
-        <w:rPr>
-          <w:rFonts w:ascii="Courier New" w:eastAsia="Courier New" w:hAnsi="Courier New" w:cs="Courier New"/>
-        </w:rPr>
-        <w:tab/>
-        <w:t>-</w:t>
-      </w:r>
+        <w:t>Il est possible de jouer avec la transparence avec.</w:t>
+      </w:r>
+    </w:p>
+    <w:p>
+      <w:pPr>
+        <w:pStyle w:val="Paragraphedeliste"/>
+        <w:numPr>
+          <w:ilvl w:val="0"/>
+          <w:numId w:val="1"/>
+        </w:numPr>
+        <w:spacing w:after="0" w:line="240" w:lineRule="auto"/>
+        <w:rPr>
+          <w:rFonts w:ascii="Courier New" w:eastAsia="Courier New" w:hAnsi="Courier New" w:cs="Courier New"/>
+        </w:rPr>
+      </w:pPr>
       <w:proofErr w:type="spellStart"/>
       <w:r>
         <w:rPr>
@@ -3179,14 +3244,12 @@
         </w:rPr>
         <w:t xml:space="preserve"> les valeurs sont </w:t>
       </w:r>
-      <w:proofErr w:type="spellStart"/>
-      <w:r>
-        <w:rPr>
-          <w:rFonts w:ascii="Courier New" w:eastAsia="Courier New" w:hAnsi="Courier New" w:cs="Courier New"/>
-        </w:rPr>
-        <w:t>entres</w:t>
-      </w:r>
-      <w:proofErr w:type="spellEnd"/>
+      <w:r>
+        <w:rPr>
+          <w:rFonts w:ascii="Courier New" w:eastAsia="Courier New" w:hAnsi="Courier New" w:cs="Courier New"/>
+        </w:rPr>
+        <w:t>entre</w:t>
+      </w:r>
       <w:r>
         <w:rPr>
           <w:rFonts w:ascii="Courier New" w:eastAsia="Courier New" w:hAnsi="Courier New" w:cs="Courier New"/>
@@ -3227,6 +3290,13 @@
       <w:r>
         <w:rPr>
           <w:rFonts w:ascii="Courier New" w:eastAsia="Courier New" w:hAnsi="Courier New" w:cs="Courier New"/>
+          <w:bCs/>
+        </w:rPr>
+        <w:t xml:space="preserve"> </w:t>
+      </w:r>
+      <w:r>
+        <w:rPr>
+          <w:rFonts w:ascii="Courier New" w:eastAsia="Courier New" w:hAnsi="Courier New" w:cs="Courier New"/>
         </w:rPr>
         <w:t xml:space="preserve">: </w:t>
       </w:r>
@@ -3244,19 +3314,23 @@
         </w:rPr>
         <w:t xml:space="preserve">On peut </w:t>
       </w:r>
-      <w:proofErr w:type="spellStart"/>
-      <w:r>
-        <w:rPr>
-          <w:rFonts w:ascii="Courier New" w:eastAsia="Courier New" w:hAnsi="Courier New" w:cs="Courier New"/>
-        </w:rPr>
-        <w:t>exprimé</w:t>
-      </w:r>
-      <w:proofErr w:type="spellEnd"/>
-      <w:r>
-        <w:rPr>
-          <w:rFonts w:ascii="Courier New" w:eastAsia="Courier New" w:hAnsi="Courier New" w:cs="Courier New"/>
-        </w:rPr>
-        <w:t xml:space="preserve"> la police en mot(</w:t>
+      <w:r>
+        <w:rPr>
+          <w:rFonts w:ascii="Courier New" w:eastAsia="Courier New" w:hAnsi="Courier New" w:cs="Courier New"/>
+        </w:rPr>
+        <w:t>exprimer</w:t>
+      </w:r>
+      <w:r>
+        <w:rPr>
+          <w:rFonts w:ascii="Courier New" w:eastAsia="Courier New" w:hAnsi="Courier New" w:cs="Courier New"/>
+        </w:rPr>
+        <w:t xml:space="preserve"> la police en </w:t>
+      </w:r>
+      <w:r>
+        <w:rPr>
+          <w:rFonts w:ascii="Courier New" w:eastAsia="Courier New" w:hAnsi="Courier New" w:cs="Courier New"/>
+        </w:rPr>
+        <w:t>mot (</w:t>
       </w:r>
       <w:proofErr w:type="spellStart"/>
       <w:r>
@@ -3284,21 +3358,7 @@
         <w:rPr>
           <w:rFonts w:ascii="Courier New" w:eastAsia="Courier New" w:hAnsi="Courier New" w:cs="Courier New"/>
         </w:rPr>
-        <w:t xml:space="preserve"> ex:(1em = taille normal de </w:t>
-      </w:r>
-    </w:p>
-    <w:p>
-      <w:pPr>
-        <w:spacing w:after="0" w:line="240" w:lineRule="auto"/>
-        <w:rPr>
-          <w:rFonts w:ascii="Courier New" w:eastAsia="Courier New" w:hAnsi="Courier New" w:cs="Courier New"/>
-        </w:rPr>
-      </w:pPr>
-      <w:r>
-        <w:rPr>
-          <w:rFonts w:ascii="Courier New" w:eastAsia="Courier New" w:hAnsi="Courier New" w:cs="Courier New"/>
-        </w:rPr>
-        <w:t xml:space="preserve">la police selon l'élément)il est conseillé de mettre la taille de la police en </w:t>
+        <w:t xml:space="preserve"> ex:(1em = taille normal de la police selon l'élément)il est conseillé de mettre la taille de la police en </w:t>
       </w:r>
       <w:proofErr w:type="spellStart"/>
       <w:r>
@@ -3396,7 +3456,19 @@
         <w:rPr>
           <w:rFonts w:ascii="Courier New" w:eastAsia="Courier New" w:hAnsi="Courier New" w:cs="Courier New"/>
         </w:rPr>
-        <w:t xml:space="preserve">PC et enfin les police rajouté au code via des sites ou l'entreprise qui nous </w:t>
+        <w:t xml:space="preserve">PC et enfin </w:t>
+      </w:r>
+      <w:r>
+        <w:rPr>
+          <w:rFonts w:ascii="Courier New" w:eastAsia="Courier New" w:hAnsi="Courier New" w:cs="Courier New"/>
+        </w:rPr>
+        <w:t>les polices rajoutées</w:t>
+      </w:r>
+      <w:r>
+        <w:rPr>
+          <w:rFonts w:ascii="Courier New" w:eastAsia="Courier New" w:hAnsi="Courier New" w:cs="Courier New"/>
+        </w:rPr>
+        <w:t xml:space="preserve"> au code via des sites ou l'entreprise qui nous </w:t>
       </w:r>
       <w:proofErr w:type="spellStart"/>
       <w:r>
@@ -3410,35 +3482,65 @@
         <w:rPr>
           <w:rFonts w:ascii="Courier New" w:eastAsia="Courier New" w:hAnsi="Courier New" w:cs="Courier New"/>
         </w:rPr>
-        <w:t xml:space="preserve">. utilisation des guillemets obligatoire </w:t>
-      </w:r>
-    </w:p>
-    <w:p>
-      <w:pPr>
-        <w:spacing w:after="0" w:line="240" w:lineRule="auto"/>
-        <w:rPr>
-          <w:rFonts w:ascii="Courier New" w:eastAsia="Courier New" w:hAnsi="Courier New" w:cs="Courier New"/>
-        </w:rPr>
-      </w:pPr>
-      <w:r>
-        <w:rPr>
-          <w:rFonts w:ascii="Courier New" w:eastAsia="Courier New" w:hAnsi="Courier New" w:cs="Courier New"/>
-        </w:rPr>
-        <w:t>lorsque la police est en 2 mots .</w:t>
-      </w:r>
-    </w:p>
-    <w:p>
-      <w:pPr>
-        <w:spacing w:after="0" w:line="240" w:lineRule="auto"/>
-        <w:rPr>
-          <w:rFonts w:ascii="Courier New" w:eastAsia="Courier New" w:hAnsi="Courier New" w:cs="Courier New"/>
-        </w:rPr>
-      </w:pPr>
-      <w:r>
-        <w:rPr>
-          <w:rFonts w:ascii="Courier New" w:eastAsia="Courier New" w:hAnsi="Courier New" w:cs="Courier New"/>
-        </w:rPr>
-        <w:t>- Jouer avec la police:</w:t>
+        <w:t xml:space="preserve">. </w:t>
+      </w:r>
+      <w:r>
+        <w:rPr>
+          <w:rFonts w:ascii="Courier New" w:eastAsia="Courier New" w:hAnsi="Courier New" w:cs="Courier New"/>
+        </w:rPr>
+        <w:t>Utilisation</w:t>
+      </w:r>
+      <w:r>
+        <w:rPr>
+          <w:rFonts w:ascii="Courier New" w:eastAsia="Courier New" w:hAnsi="Courier New" w:cs="Courier New"/>
+        </w:rPr>
+        <w:t xml:space="preserve"> des guillemets obligatoire </w:t>
+      </w:r>
+    </w:p>
+    <w:p>
+      <w:pPr>
+        <w:spacing w:after="0" w:line="240" w:lineRule="auto"/>
+        <w:rPr>
+          <w:rFonts w:ascii="Courier New" w:eastAsia="Courier New" w:hAnsi="Courier New" w:cs="Courier New"/>
+        </w:rPr>
+      </w:pPr>
+      <w:r>
+        <w:rPr>
+          <w:rFonts w:ascii="Courier New" w:eastAsia="Courier New" w:hAnsi="Courier New" w:cs="Courier New"/>
+        </w:rPr>
+        <w:t>Lorsque</w:t>
+      </w:r>
+      <w:r>
+        <w:rPr>
+          <w:rFonts w:ascii="Courier New" w:eastAsia="Courier New" w:hAnsi="Courier New" w:cs="Courier New"/>
+        </w:rPr>
+        <w:t xml:space="preserve"> la police est en 2 mots.</w:t>
+      </w:r>
+    </w:p>
+    <w:p>
+      <w:pPr>
+        <w:spacing w:after="0" w:line="240" w:lineRule="auto"/>
+        <w:rPr>
+          <w:rFonts w:ascii="Courier New" w:eastAsia="Courier New" w:hAnsi="Courier New" w:cs="Courier New"/>
+        </w:rPr>
+      </w:pPr>
+      <w:r>
+        <w:rPr>
+          <w:rFonts w:ascii="Courier New" w:eastAsia="Courier New" w:hAnsi="Courier New" w:cs="Courier New"/>
+        </w:rPr>
+        <w:t>- Jouer avec la police</w:t>
+      </w:r>
+      <w:r>
+        <w:rPr>
+          <w:rFonts w:ascii="Courier New" w:eastAsia="Courier New" w:hAnsi="Courier New" w:cs="Courier New"/>
+        </w:rPr>
+        <w:t xml:space="preserve"> </w:t>
+      </w:r>
+      <w:r>
+        <w:rPr>
+          <w:rFonts w:ascii="Courier New" w:eastAsia="Courier New" w:hAnsi="Courier New" w:cs="Courier New"/>
+        </w:rPr>
+        <w:t>:</w:t>
       </w:r>
     </w:p>
     <w:p>
@@ -3586,7 +3688,7 @@
         </w:rPr>
         <w:tab/>
       </w:r>
-      <w:hyperlink r:id="rId6">
+      <w:hyperlink r:id="rId7">
         <w:r>
           <w:rPr>
             <w:rFonts w:ascii="Courier New" w:eastAsia="Courier New" w:hAnsi="Courier New" w:cs="Courier New"/>
@@ -3949,14 +4051,12 @@
         </w:rPr>
         <w:t xml:space="preserve"> :(en px) le décalage horizontal de l'ombre, le décalage vertical de l'ombre, l’adoucissement du dégradé (opacité),(optionnel, la grosseur), la couleur de l'ombre (</w:t>
       </w:r>
-      <w:proofErr w:type="spellStart"/>
-      <w:r>
-        <w:rPr>
-          <w:rFonts w:ascii="Courier New" w:eastAsia="Courier New" w:hAnsi="Courier New" w:cs="Courier New"/>
-        </w:rPr>
-        <w:t>peu être</w:t>
-      </w:r>
-      <w:proofErr w:type="spellEnd"/>
+      <w:r>
+        <w:rPr>
+          <w:rFonts w:ascii="Courier New" w:eastAsia="Courier New" w:hAnsi="Courier New" w:cs="Courier New"/>
+        </w:rPr>
+        <w:t>peut-être</w:t>
+      </w:r>
       <w:r>
         <w:rPr>
           <w:rFonts w:ascii="Courier New" w:eastAsia="Courier New" w:hAnsi="Courier New" w:cs="Courier New"/>
@@ -3989,7 +4089,19 @@
         <w:rPr>
           <w:rFonts w:ascii="Courier New" w:eastAsia="Courier New" w:hAnsi="Courier New" w:cs="Courier New"/>
         </w:rPr>
-        <w:t>). idem pour box-</w:t>
+        <w:t xml:space="preserve">). </w:t>
+      </w:r>
+      <w:r>
+        <w:rPr>
+          <w:rFonts w:ascii="Courier New" w:eastAsia="Courier New" w:hAnsi="Courier New" w:cs="Courier New"/>
+        </w:rPr>
+        <w:t>Idem</w:t>
+      </w:r>
+      <w:r>
+        <w:rPr>
+          <w:rFonts w:ascii="Courier New" w:eastAsia="Courier New" w:hAnsi="Courier New" w:cs="Courier New"/>
+        </w:rPr>
+        <w:t xml:space="preserve"> pour box-</w:t>
       </w:r>
       <w:proofErr w:type="spellStart"/>
       <w:r>
@@ -4306,14 +4418,12 @@
         <w:tab/>
         <w:t xml:space="preserve">}puis mettre la police dans le </w:t>
       </w:r>
-      <w:proofErr w:type="spellStart"/>
-      <w:r>
-        <w:rPr>
-          <w:rFonts w:ascii="Courier New" w:eastAsia="Courier New" w:hAnsi="Courier New" w:cs="Courier New"/>
-        </w:rPr>
-        <w:t>selecteur</w:t>
-      </w:r>
-      <w:proofErr w:type="spellEnd"/>
+      <w:r>
+        <w:rPr>
+          <w:rFonts w:ascii="Courier New" w:eastAsia="Courier New" w:hAnsi="Courier New" w:cs="Courier New"/>
+        </w:rPr>
+        <w:t>sélecteur</w:t>
+      </w:r>
       <w:r>
         <w:rPr>
           <w:rFonts w:ascii="Courier New" w:eastAsia="Courier New" w:hAnsi="Courier New" w:cs="Courier New"/>
@@ -4374,9 +4484,15 @@
         <w:rPr>
           <w:rFonts w:ascii="Courier New" w:eastAsia="Courier New" w:hAnsi="Courier New" w:cs="Courier New"/>
         </w:rPr>
-        <w:t xml:space="preserve">aller sur </w:t>
-      </w:r>
-      <w:hyperlink r:id="rId7">
+        <w:t>Aller</w:t>
+      </w:r>
+      <w:r>
+        <w:rPr>
+          <w:rFonts w:ascii="Courier New" w:eastAsia="Courier New" w:hAnsi="Courier New" w:cs="Courier New"/>
+        </w:rPr>
+        <w:t xml:space="preserve"> sur </w:t>
+      </w:r>
+      <w:hyperlink r:id="rId8">
         <w:r>
           <w:rPr>
             <w:rFonts w:ascii="Courier New" w:eastAsia="Courier New" w:hAnsi="Courier New" w:cs="Courier New"/>
@@ -4392,47 +4508,41 @@
         </w:rPr>
         <w:t xml:space="preserve"> </w:t>
       </w:r>
-      <w:proofErr w:type="spellStart"/>
-      <w:r>
-        <w:rPr>
-          <w:rFonts w:ascii="Courier New" w:eastAsia="Courier New" w:hAnsi="Courier New" w:cs="Courier New"/>
-        </w:rPr>
-        <w:t>séléctionné</w:t>
-      </w:r>
-      <w:proofErr w:type="spellEnd"/>
+      <w:r>
+        <w:rPr>
+          <w:rFonts w:ascii="Courier New" w:eastAsia="Courier New" w:hAnsi="Courier New" w:cs="Courier New"/>
+        </w:rPr>
+        <w:t>sélectionné</w:t>
+      </w:r>
       <w:r>
         <w:rPr>
           <w:rFonts w:ascii="Courier New" w:eastAsia="Courier New" w:hAnsi="Courier New" w:cs="Courier New"/>
         </w:rPr>
         <w:t xml:space="preserve"> la police voulue avec le petit +, une petite </w:t>
       </w:r>
-      <w:proofErr w:type="spellStart"/>
-      <w:r>
-        <w:rPr>
-          <w:rFonts w:ascii="Courier New" w:eastAsia="Courier New" w:hAnsi="Courier New" w:cs="Courier New"/>
-        </w:rPr>
-        <w:t>fenetre</w:t>
-      </w:r>
-      <w:proofErr w:type="spellEnd"/>
+      <w:r>
+        <w:rPr>
+          <w:rFonts w:ascii="Courier New" w:eastAsia="Courier New" w:hAnsi="Courier New" w:cs="Courier New"/>
+        </w:rPr>
+        <w:t>fenêtre</w:t>
+      </w:r>
       <w:r>
         <w:rPr>
           <w:rFonts w:ascii="Courier New" w:eastAsia="Courier New" w:hAnsi="Courier New" w:cs="Courier New"/>
         </w:rPr>
         <w:t xml:space="preserve"> s'ouvre. Une fois cliqué dessus, il n'y</w:t>
       </w:r>
-    </w:p>
-    <w:p>
-      <w:pPr>
-        <w:spacing w:after="0" w:line="240" w:lineRule="auto"/>
-        <w:rPr>
-          <w:rFonts w:ascii="Courier New" w:eastAsia="Courier New" w:hAnsi="Courier New" w:cs="Courier New"/>
-        </w:rPr>
-      </w:pPr>
-      <w:r>
-        <w:rPr>
-          <w:rFonts w:ascii="Courier New" w:eastAsia="Courier New" w:hAnsi="Courier New" w:cs="Courier New"/>
-        </w:rPr>
-        <w:t>à plus qu'à copier la première adresse dans le fichier html et la seconde dans le CSS.</w:t>
+      <w:r>
+        <w:rPr>
+          <w:rFonts w:ascii="Courier New" w:eastAsia="Courier New" w:hAnsi="Courier New" w:cs="Courier New"/>
+        </w:rPr>
+        <w:t xml:space="preserve"> a</w:t>
+      </w:r>
+      <w:r>
+        <w:rPr>
+          <w:rFonts w:ascii="Courier New" w:eastAsia="Courier New" w:hAnsi="Courier New" w:cs="Courier New"/>
+        </w:rPr>
+        <w:t xml:space="preserve"> plus qu'à copier la première adresse dans le fichier html et la seconde dans le CSS.</w:t>
       </w:r>
     </w:p>
     <w:p>
@@ -4468,6 +4578,13 @@
       <w:r>
         <w:rPr>
           <w:rFonts w:ascii="Courier New" w:eastAsia="Courier New" w:hAnsi="Courier New" w:cs="Courier New"/>
+          <w:bCs/>
+        </w:rPr>
+        <w:t xml:space="preserve"> </w:t>
+      </w:r>
+      <w:r>
+        <w:rPr>
+          <w:rFonts w:ascii="Courier New" w:eastAsia="Courier New" w:hAnsi="Courier New" w:cs="Courier New"/>
         </w:rPr>
         <w:t>:</w:t>
       </w:r>
@@ -4531,7 +4648,13 @@
         <w:rPr>
           <w:rFonts w:ascii="Courier New" w:eastAsia="Courier New" w:hAnsi="Courier New" w:cs="Courier New"/>
         </w:rPr>
-        <w:t xml:space="preserve">voir le lien </w:t>
+        <w:t>Voir</w:t>
+      </w:r>
+      <w:r>
+        <w:rPr>
+          <w:rFonts w:ascii="Courier New" w:eastAsia="Courier New" w:hAnsi="Courier New" w:cs="Courier New"/>
+        </w:rPr>
+        <w:t xml:space="preserve"> le lien </w:t>
       </w:r>
       <w:proofErr w:type="spellStart"/>
       <w:r>
@@ -4545,7 +4668,19 @@
         <w:rPr>
           <w:rFonts w:ascii="Courier New" w:eastAsia="Courier New" w:hAnsi="Courier New" w:cs="Courier New"/>
         </w:rPr>
-        <w:t xml:space="preserve"> dans le texte des police pour son utilisation.</w:t>
+        <w:t xml:space="preserve"> dans le texte des police</w:t>
+      </w:r>
+      <w:r>
+        <w:rPr>
+          <w:rFonts w:ascii="Courier New" w:eastAsia="Courier New" w:hAnsi="Courier New" w:cs="Courier New"/>
+        </w:rPr>
+        <w:t>s</w:t>
+      </w:r>
+      <w:r>
+        <w:rPr>
+          <w:rFonts w:ascii="Courier New" w:eastAsia="Courier New" w:hAnsi="Courier New" w:cs="Courier New"/>
+        </w:rPr>
+        <w:t xml:space="preserve"> pour son utilisation.</w:t>
       </w:r>
     </w:p>
     <w:p>
@@ -5323,35 +5458,35 @@
         <w:rPr>
           <w:rFonts w:ascii="Courier New" w:eastAsia="Courier New" w:hAnsi="Courier New" w:cs="Courier New"/>
         </w:rPr>
+        <w:tab/>
+      </w:r>
+      <w:proofErr w:type="spellStart"/>
+      <w:r>
+        <w:rPr>
+          <w:rFonts w:ascii="Courier New" w:eastAsia="Courier New" w:hAnsi="Courier New" w:cs="Courier New"/>
+        </w:rPr>
+        <w:t>inset</w:t>
+      </w:r>
+      <w:proofErr w:type="spellEnd"/>
+      <w:r>
+        <w:rPr>
+          <w:rFonts w:ascii="Courier New" w:eastAsia="Courier New" w:hAnsi="Courier New" w:cs="Courier New"/>
+        </w:rPr>
+        <w:t>: effet 3D global enfoncé ;</w:t>
+      </w:r>
+    </w:p>
+    <w:p>
+      <w:pPr>
+        <w:spacing w:after="0" w:line="240" w:lineRule="auto"/>
+        <w:rPr>
+          <w:rFonts w:ascii="Courier New" w:eastAsia="Courier New" w:hAnsi="Courier New" w:cs="Courier New"/>
+        </w:rPr>
+      </w:pPr>
+      <w:r>
+        <w:rPr>
+          <w:rFonts w:ascii="Courier New" w:eastAsia="Courier New" w:hAnsi="Courier New" w:cs="Courier New"/>
+        </w:rPr>
         <w:lastRenderedPageBreak/>
-        <w:tab/>
-      </w:r>
-      <w:proofErr w:type="spellStart"/>
-      <w:r>
-        <w:rPr>
-          <w:rFonts w:ascii="Courier New" w:eastAsia="Courier New" w:hAnsi="Courier New" w:cs="Courier New"/>
-        </w:rPr>
-        <w:t>inset</w:t>
-      </w:r>
-      <w:proofErr w:type="spellEnd"/>
-      <w:r>
-        <w:rPr>
-          <w:rFonts w:ascii="Courier New" w:eastAsia="Courier New" w:hAnsi="Courier New" w:cs="Courier New"/>
-        </w:rPr>
-        <w:t>: effet 3D global enfoncé ;</w:t>
-      </w:r>
-    </w:p>
-    <w:p>
-      <w:pPr>
-        <w:spacing w:after="0" w:line="240" w:lineRule="auto"/>
-        <w:rPr>
-          <w:rFonts w:ascii="Courier New" w:eastAsia="Courier New" w:hAnsi="Courier New" w:cs="Courier New"/>
-        </w:rPr>
-      </w:pPr>
-      <w:r>
-        <w:rPr>
-          <w:rFonts w:ascii="Courier New" w:eastAsia="Courier New" w:hAnsi="Courier New" w:cs="Courier New"/>
-        </w:rPr>
         <w:tab/>
       </w:r>
       <w:proofErr w:type="spellStart"/>
@@ -10392,14 +10527,12 @@
         </w:rPr>
         <w:t xml:space="preserve"> pour </w:t>
       </w:r>
-      <w:proofErr w:type="spellStart"/>
-      <w:r>
-        <w:rPr>
-          <w:rFonts w:ascii="Courier New" w:eastAsia="Courier New" w:hAnsi="Courier New" w:cs="Courier New"/>
-        </w:rPr>
-        <w:t>déclaré</w:t>
-      </w:r>
-      <w:proofErr w:type="spellEnd"/>
+      <w:r>
+        <w:rPr>
+          <w:rFonts w:ascii="Courier New" w:eastAsia="Courier New" w:hAnsi="Courier New" w:cs="Courier New"/>
+        </w:rPr>
+        <w:t>déclarer</w:t>
+      </w:r>
       <w:r>
         <w:rPr>
           <w:rFonts w:ascii="Courier New" w:eastAsia="Courier New" w:hAnsi="Courier New" w:cs="Courier New"/>
@@ -10486,21 +10619,25 @@
         <w:rPr>
           <w:rFonts w:ascii="Courier New" w:eastAsia="Courier New" w:hAnsi="Courier New" w:cs="Courier New"/>
         </w:rPr>
-        <w:t xml:space="preserve">il est </w:t>
-      </w:r>
-      <w:proofErr w:type="spellStart"/>
-      <w:r>
-        <w:rPr>
-          <w:rFonts w:ascii="Courier New" w:eastAsia="Courier New" w:hAnsi="Courier New" w:cs="Courier New"/>
-        </w:rPr>
-        <w:t>pssible</w:t>
-      </w:r>
-      <w:proofErr w:type="spellEnd"/>
-      <w:r>
-        <w:rPr>
-          <w:rFonts w:ascii="Courier New" w:eastAsia="Courier New" w:hAnsi="Courier New" w:cs="Courier New"/>
-        </w:rPr>
-        <w:t xml:space="preserve"> de fusionné des colonnes et des lignes avec dans la balise </w:t>
+        <w:t>Il</w:t>
+      </w:r>
+      <w:r>
+        <w:rPr>
+          <w:rFonts w:ascii="Courier New" w:eastAsia="Courier New" w:hAnsi="Courier New" w:cs="Courier New"/>
+        </w:rPr>
+        <w:t xml:space="preserve"> est p</w:t>
+      </w:r>
+      <w:r>
+        <w:rPr>
+          <w:rFonts w:ascii="Courier New" w:eastAsia="Courier New" w:hAnsi="Courier New" w:cs="Courier New"/>
+        </w:rPr>
+        <w:t>o</w:t>
+      </w:r>
+      <w:r>
+        <w:rPr>
+          <w:rFonts w:ascii="Courier New" w:eastAsia="Courier New" w:hAnsi="Courier New" w:cs="Courier New"/>
+        </w:rPr>
+        <w:t xml:space="preserve">ssible de fusionné des colonnes et des lignes avec dans la balise </w:t>
       </w:r>
       <w:r>
         <w:rPr>
@@ -10530,14 +10667,12 @@
         </w:rPr>
         <w:t xml:space="preserve"> pour une </w:t>
       </w:r>
-      <w:proofErr w:type="spellStart"/>
-      <w:r>
-        <w:rPr>
-          <w:rFonts w:ascii="Courier New" w:eastAsia="Courier New" w:hAnsi="Courier New" w:cs="Courier New"/>
-        </w:rPr>
-        <w:t>colone</w:t>
-      </w:r>
-      <w:proofErr w:type="spellEnd"/>
+      <w:r>
+        <w:rPr>
+          <w:rFonts w:ascii="Courier New" w:eastAsia="Courier New" w:hAnsi="Courier New" w:cs="Courier New"/>
+        </w:rPr>
+        <w:t>colonne</w:t>
+      </w:r>
       <w:r>
         <w:rPr>
           <w:rFonts w:ascii="Courier New" w:eastAsia="Courier New" w:hAnsi="Courier New" w:cs="Courier New"/>
@@ -10613,30 +10748,38 @@
         <w:rPr>
           <w:rFonts w:ascii="Courier New" w:eastAsia="Courier New" w:hAnsi="Courier New" w:cs="Courier New"/>
         </w:rPr>
-        <w:t xml:space="preserve"> le 2 signifie qu'il y aura 2 </w:t>
-      </w:r>
-      <w:proofErr w:type="spellStart"/>
-      <w:r>
-        <w:rPr>
-          <w:rFonts w:ascii="Courier New" w:eastAsia="Courier New" w:hAnsi="Courier New" w:cs="Courier New"/>
-        </w:rPr>
-        <w:t>colone</w:t>
-      </w:r>
-      <w:proofErr w:type="spellEnd"/>
+        <w:t xml:space="preserve"> le 2 signifie qu'il y aura 2 colo</w:t>
+      </w:r>
+      <w:r>
+        <w:rPr>
+          <w:rFonts w:ascii="Courier New" w:eastAsia="Courier New" w:hAnsi="Courier New" w:cs="Courier New"/>
+        </w:rPr>
+        <w:t>n</w:t>
+      </w:r>
+      <w:r>
+        <w:rPr>
+          <w:rFonts w:ascii="Courier New" w:eastAsia="Courier New" w:hAnsi="Courier New" w:cs="Courier New"/>
+        </w:rPr>
+        <w:t>ne</w:t>
+      </w:r>
+      <w:r>
+        <w:rPr>
+          <w:rFonts w:ascii="Courier New" w:eastAsia="Courier New" w:hAnsi="Courier New" w:cs="Courier New"/>
+        </w:rPr>
+        <w:t>s</w:t>
+      </w:r>
       <w:r>
         <w:rPr>
           <w:rFonts w:ascii="Courier New" w:eastAsia="Courier New" w:hAnsi="Courier New" w:cs="Courier New"/>
         </w:rPr>
         <w:t xml:space="preserve"> </w:t>
       </w:r>
-      <w:proofErr w:type="spellStart"/>
-      <w:r>
-        <w:rPr>
-          <w:rFonts w:ascii="Courier New" w:eastAsia="Courier New" w:hAnsi="Courier New" w:cs="Courier New"/>
-        </w:rPr>
-        <w:t>à</w:t>
-      </w:r>
-      <w:proofErr w:type="spellEnd"/>
+      <w:r>
+        <w:rPr>
+          <w:rFonts w:ascii="Courier New" w:eastAsia="Courier New" w:hAnsi="Courier New" w:cs="Courier New"/>
+        </w:rPr>
+        <w:t>a</w:t>
+      </w:r>
       <w:r>
         <w:rPr>
           <w:rFonts w:ascii="Courier New" w:eastAsia="Courier New" w:hAnsi="Courier New" w:cs="Courier New"/>
@@ -10656,13 +10799,20 @@
           <w:rFonts w:ascii="Courier New" w:eastAsia="Courier New" w:hAnsi="Courier New" w:cs="Courier New"/>
           <w:i/>
         </w:rPr>
-        <w:t>Pour diviser un gros tableau</w:t>
-      </w:r>
-      <w:r>
-        <w:rPr>
-          <w:rFonts w:ascii="Courier New" w:eastAsia="Courier New" w:hAnsi="Courier New" w:cs="Courier New"/>
-        </w:rPr>
-        <w:t>:</w:t>
+        <w:t xml:space="preserve">Pour diviser un gros </w:t>
+      </w:r>
+      <w:r>
+        <w:rPr>
+          <w:rFonts w:ascii="Courier New" w:eastAsia="Courier New" w:hAnsi="Courier New" w:cs="Courier New"/>
+          <w:i/>
+        </w:rPr>
+        <w:t>tableau</w:t>
+      </w:r>
+      <w:r>
+        <w:rPr>
+          <w:rFonts w:ascii="Courier New" w:eastAsia="Courier New" w:hAnsi="Courier New" w:cs="Courier New"/>
+        </w:rPr>
+        <w:t xml:space="preserve"> :</w:t>
       </w:r>
     </w:p>
     <w:p>
@@ -10759,14 +10909,12 @@
         </w:rPr>
         <w:t xml:space="preserve"> pour le pied du tableau, </w:t>
       </w:r>
-      <w:proofErr w:type="spellStart"/>
-      <w:r>
-        <w:rPr>
-          <w:rFonts w:ascii="Courier New" w:eastAsia="Courier New" w:hAnsi="Courier New" w:cs="Courier New"/>
-        </w:rPr>
-        <w:t>celui ci</w:t>
-      </w:r>
-      <w:proofErr w:type="spellEnd"/>
+      <w:r>
+        <w:rPr>
+          <w:rFonts w:ascii="Courier New" w:eastAsia="Courier New" w:hAnsi="Courier New" w:cs="Courier New"/>
+        </w:rPr>
+        <w:t>celui-ci</w:t>
+      </w:r>
       <w:r>
         <w:rPr>
           <w:rFonts w:ascii="Courier New" w:eastAsia="Courier New" w:hAnsi="Courier New" w:cs="Courier New"/>
@@ -10871,35 +11019,49 @@
         <w:rPr>
           <w:rFonts w:ascii="Courier New" w:eastAsia="Courier New" w:hAnsi="Courier New" w:cs="Courier New"/>
         </w:rPr>
-        <w:t xml:space="preserve">Les tableau en HTML ne sont pas très beau, il faut donc mettre des bordures, une fois celle-ci mises, il faut les coller ensemble, dans le </w:t>
-      </w:r>
-      <w:proofErr w:type="spellStart"/>
-      <w:r>
-        <w:rPr>
-          <w:rFonts w:ascii="Courier New" w:eastAsia="Courier New" w:hAnsi="Courier New" w:cs="Courier New"/>
-        </w:rPr>
-        <w:t>selecteur</w:t>
-      </w:r>
-      <w:proofErr w:type="spellEnd"/>
-      <w:r>
-        <w:rPr>
-          <w:rFonts w:ascii="Courier New" w:eastAsia="Courier New" w:hAnsi="Courier New" w:cs="Courier New"/>
-        </w:rPr>
-        <w:t xml:space="preserve"> table, </w:t>
-      </w:r>
-      <w:proofErr w:type="spellStart"/>
-      <w:r>
-        <w:rPr>
-          <w:rFonts w:ascii="Courier New" w:eastAsia="Courier New" w:hAnsi="Courier New" w:cs="Courier New"/>
-        </w:rPr>
-        <w:t>ilfaut</w:t>
-      </w:r>
-      <w:proofErr w:type="spellEnd"/>
-      <w:r>
-        <w:rPr>
-          <w:rFonts w:ascii="Courier New" w:eastAsia="Courier New" w:hAnsi="Courier New" w:cs="Courier New"/>
-        </w:rPr>
-        <w:t xml:space="preserve"> mettre la propriété </w:t>
+        <w:t>Les tableaux</w:t>
+      </w:r>
+      <w:r>
+        <w:rPr>
+          <w:rFonts w:ascii="Courier New" w:eastAsia="Courier New" w:hAnsi="Courier New" w:cs="Courier New"/>
+        </w:rPr>
+        <w:t xml:space="preserve"> en HTML ne sont pas très </w:t>
+      </w:r>
+      <w:r>
+        <w:rPr>
+          <w:rFonts w:ascii="Courier New" w:eastAsia="Courier New" w:hAnsi="Courier New" w:cs="Courier New"/>
+        </w:rPr>
+        <w:t>beaux</w:t>
+      </w:r>
+      <w:r>
+        <w:rPr>
+          <w:rFonts w:ascii="Courier New" w:eastAsia="Courier New" w:hAnsi="Courier New" w:cs="Courier New"/>
+        </w:rPr>
+        <w:t xml:space="preserve">, il faut donc mettre des bordures, une fois celle-ci mises, il faut les coller ensemble, dans le </w:t>
+      </w:r>
+      <w:r>
+        <w:rPr>
+          <w:rFonts w:ascii="Courier New" w:eastAsia="Courier New" w:hAnsi="Courier New" w:cs="Courier New"/>
+        </w:rPr>
+        <w:t>sélecteur</w:t>
+      </w:r>
+      <w:r>
+        <w:rPr>
+          <w:rFonts w:ascii="Courier New" w:eastAsia="Courier New" w:hAnsi="Courier New" w:cs="Courier New"/>
+        </w:rPr>
+        <w:t xml:space="preserve"> table, il</w:t>
+      </w:r>
+      <w:r>
+        <w:rPr>
+          <w:rFonts w:ascii="Courier New" w:eastAsia="Courier New" w:hAnsi="Courier New" w:cs="Courier New"/>
+        </w:rPr>
+        <w:t xml:space="preserve"> </w:t>
+      </w:r>
+      <w:r>
+        <w:rPr>
+          <w:rFonts w:ascii="Courier New" w:eastAsia="Courier New" w:hAnsi="Courier New" w:cs="Courier New"/>
+        </w:rPr>
+        <w:t xml:space="preserve">faut mettre la propriété </w:t>
       </w:r>
       <w:r>
         <w:rPr>
@@ -10942,14 +11104,12 @@
         </w:rPr>
         <w:t xml:space="preserve"> (</w:t>
       </w:r>
-      <w:proofErr w:type="spellStart"/>
-      <w:r>
-        <w:rPr>
-          <w:rFonts w:ascii="Courier New" w:eastAsia="Courier New" w:hAnsi="Courier New" w:cs="Courier New"/>
-        </w:rPr>
-        <w:t>separé</w:t>
-      </w:r>
-      <w:proofErr w:type="spellEnd"/>
+      <w:r>
+        <w:rPr>
+          <w:rFonts w:ascii="Courier New" w:eastAsia="Courier New" w:hAnsi="Courier New" w:cs="Courier New"/>
+        </w:rPr>
+        <w:t>séparé</w:t>
+      </w:r>
       <w:r>
         <w:rPr>
           <w:rFonts w:ascii="Courier New" w:eastAsia="Courier New" w:hAnsi="Courier New" w:cs="Courier New"/>
@@ -14390,7 +14550,7 @@
         </w:rPr>
         <w:t xml:space="preserve">Pensez à consulter </w:t>
       </w:r>
-      <w:hyperlink r:id="rId8">
+      <w:hyperlink r:id="rId9">
         <w:r>
           <w:rPr>
             <w:rFonts w:ascii="Courier New" w:eastAsia="Courier New" w:hAnsi="Courier New" w:cs="Courier New"/>
@@ -14418,7 +14578,7 @@
         </w:rPr>
         <w:t xml:space="preserve">il y a un problème, il est possible de les convertir avec : </w:t>
       </w:r>
-      <w:hyperlink r:id="rId9">
+      <w:hyperlink r:id="rId10">
         <w:r>
           <w:rPr>
             <w:rFonts w:ascii="Courier New" w:eastAsia="Courier New" w:hAnsi="Courier New" w:cs="Courier New"/>
@@ -18518,7 +18678,7 @@
         </w:rPr>
         <w:t xml:space="preserve">site </w:t>
       </w:r>
-      <w:hyperlink r:id="rId10">
+      <w:hyperlink r:id="rId11">
         <w:r>
           <w:rPr>
             <w:rFonts w:ascii="Courier New" w:eastAsia="Courier New" w:hAnsi="Courier New" w:cs="Courier New"/>
@@ -18812,6 +18972,126 @@
     </w:sectPr>
   </w:body>
 </w:document>
+</file>
+
+<file path=word/numbering.xml><?xml version="1.0" encoding="utf-8"?>
+<w:numbering xmlns:wpc="http://schemas.microsoft.com/office/word/2010/wordprocessingCanvas" xmlns:cx="http://schemas.microsoft.com/office/drawing/2014/chartex" xmlns:cx1="http://schemas.microsoft.com/office/drawing/2015/9/8/chartex" xmlns:cx2="http://schemas.microsoft.com/office/drawing/2015/10/21/chartex" xmlns:cx3="http://schemas.microsoft.com/office/drawing/2016/5/9/chartex" xmlns:cx4="http://schemas.microsoft.com/office/drawing/2016/5/10/chartex" xmlns:cx5="http://schemas.microsoft.com/office/drawing/2016/5/11/chartex" xmlns:cx6="http://schemas.microsoft.com/office/drawing/2016/5/12/chartex" xmlns:cx7="http://schemas.microsoft.com/office/drawing/2016/5/13/chartex" xmlns:cx8="http://schemas.microsoft.com/office/drawing/2016/5/14/chartex" xmlns:mc="http://schemas.openxmlformats.org/markup-compatibility/2006" xmlns:aink="http://schemas.microsoft.com/office/drawing/2016/ink" xmlns:am3d="http://schemas.microsoft.com/office/drawing/2017/model3d" xmlns:o="urn:schemas-microsoft-com:office:office" xmlns:r="http://schemas.openxmlformats.org/officeDocument/2006/relationships" xmlns:m="http://schemas.openxmlformats.org/officeDocument/2006/math" xmlns:v="urn:schemas-microsoft-com:vml" xmlns:wp14="http://schemas.microsoft.com/office/word/2010/wordprocessingDrawing" xmlns:wp="http://schemas.openxmlformats.org/drawingml/2006/wordprocessingDrawing" xmlns:w10="urn:schemas-microsoft-com:office:word" xmlns:w="http://schemas.openxmlformats.org/wordprocessingml/2006/main" xmlns:w14="http://schemas.microsoft.com/office/word/2010/wordml" xmlns:w15="http://schemas.microsoft.com/office/word/2012/wordml" xmlns:w16cex="http://schemas.microsoft.com/office/word/2018/wordml/cex" xmlns:w16cid="http://schemas.microsoft.com/office/word/2016/wordml/cid" xmlns:w16="http://schemas.microsoft.com/office/word/2018/wordml" xmlns:w16se="http://schemas.microsoft.com/office/word/2015/wordml/symex" xmlns:wpg="http://schemas.microsoft.com/office/word/2010/wordprocessingGroup" xmlns:wpi="http://schemas.microsoft.com/office/word/2010/wordprocessingInk" xmlns:wne="http://schemas.microsoft.com/office/word/2006/wordml" xmlns:wps="http://schemas.microsoft.com/office/word/2010/wordprocessingShape" mc:Ignorable="w14 w15 w16se w16cid w16 w16cex wp14">
+  <w:abstractNum w:abstractNumId="0" w15:restartNumberingAfterBreak="0">
+    <w:nsid w:val="21E9265B"/>
+    <w:multiLevelType w:val="hybridMultilevel"/>
+    <w:tmpl w:val="CFA0A592"/>
+    <w:lvl w:ilvl="0" w:tplc="B52254C0">
+      <w:numFmt w:val="bullet"/>
+      <w:lvlText w:val="-"/>
+      <w:lvlJc w:val="left"/>
+      <w:pPr>
+        <w:ind w:left="1068" w:hanging="360"/>
+      </w:pPr>
+      <w:rPr>
+        <w:rFonts w:ascii="Courier New" w:eastAsia="Courier New" w:hAnsi="Courier New" w:cs="Courier New" w:hint="default"/>
+      </w:rPr>
+    </w:lvl>
+    <w:lvl w:ilvl="1" w:tplc="040C0003" w:tentative="1">
+      <w:start w:val="1"/>
+      <w:numFmt w:val="bullet"/>
+      <w:lvlText w:val="o"/>
+      <w:lvlJc w:val="left"/>
+      <w:pPr>
+        <w:ind w:left="1788" w:hanging="360"/>
+      </w:pPr>
+      <w:rPr>
+        <w:rFonts w:ascii="Courier New" w:hAnsi="Courier New" w:cs="Courier New" w:hint="default"/>
+      </w:rPr>
+    </w:lvl>
+    <w:lvl w:ilvl="2" w:tplc="040C0005" w:tentative="1">
+      <w:start w:val="1"/>
+      <w:numFmt w:val="bullet"/>
+      <w:lvlText w:val=""/>
+      <w:lvlJc w:val="left"/>
+      <w:pPr>
+        <w:ind w:left="2508" w:hanging="360"/>
+      </w:pPr>
+      <w:rPr>
+        <w:rFonts w:ascii="Wingdings" w:hAnsi="Wingdings" w:cs="Wingdings" w:hint="default"/>
+      </w:rPr>
+    </w:lvl>
+    <w:lvl w:ilvl="3" w:tplc="040C0001" w:tentative="1">
+      <w:start w:val="1"/>
+      <w:numFmt w:val="bullet"/>
+      <w:lvlText w:val=""/>
+      <w:lvlJc w:val="left"/>
+      <w:pPr>
+        <w:ind w:left="3228" w:hanging="360"/>
+      </w:pPr>
+      <w:rPr>
+        <w:rFonts w:ascii="Symbol" w:hAnsi="Symbol" w:cs="Symbol" w:hint="default"/>
+      </w:rPr>
+    </w:lvl>
+    <w:lvl w:ilvl="4" w:tplc="040C0003" w:tentative="1">
+      <w:start w:val="1"/>
+      <w:numFmt w:val="bullet"/>
+      <w:lvlText w:val="o"/>
+      <w:lvlJc w:val="left"/>
+      <w:pPr>
+        <w:ind w:left="3948" w:hanging="360"/>
+      </w:pPr>
+      <w:rPr>
+        <w:rFonts w:ascii="Courier New" w:hAnsi="Courier New" w:cs="Courier New" w:hint="default"/>
+      </w:rPr>
+    </w:lvl>
+    <w:lvl w:ilvl="5" w:tplc="040C0005" w:tentative="1">
+      <w:start w:val="1"/>
+      <w:numFmt w:val="bullet"/>
+      <w:lvlText w:val=""/>
+      <w:lvlJc w:val="left"/>
+      <w:pPr>
+        <w:ind w:left="4668" w:hanging="360"/>
+      </w:pPr>
+      <w:rPr>
+        <w:rFonts w:ascii="Wingdings" w:hAnsi="Wingdings" w:cs="Wingdings" w:hint="default"/>
+      </w:rPr>
+    </w:lvl>
+    <w:lvl w:ilvl="6" w:tplc="040C0001" w:tentative="1">
+      <w:start w:val="1"/>
+      <w:numFmt w:val="bullet"/>
+      <w:lvlText w:val=""/>
+      <w:lvlJc w:val="left"/>
+      <w:pPr>
+        <w:ind w:left="5388" w:hanging="360"/>
+      </w:pPr>
+      <w:rPr>
+        <w:rFonts w:ascii="Symbol" w:hAnsi="Symbol" w:cs="Symbol" w:hint="default"/>
+      </w:rPr>
+    </w:lvl>
+    <w:lvl w:ilvl="7" w:tplc="040C0003" w:tentative="1">
+      <w:start w:val="1"/>
+      <w:numFmt w:val="bullet"/>
+      <w:lvlText w:val="o"/>
+      <w:lvlJc w:val="left"/>
+      <w:pPr>
+        <w:ind w:left="6108" w:hanging="360"/>
+      </w:pPr>
+      <w:rPr>
+        <w:rFonts w:ascii="Courier New" w:hAnsi="Courier New" w:cs="Courier New" w:hint="default"/>
+      </w:rPr>
+    </w:lvl>
+    <w:lvl w:ilvl="8" w:tplc="040C0005" w:tentative="1">
+      <w:start w:val="1"/>
+      <w:numFmt w:val="bullet"/>
+      <w:lvlText w:val=""/>
+      <w:lvlJc w:val="left"/>
+      <w:pPr>
+        <w:ind w:left="6828" w:hanging="360"/>
+      </w:pPr>
+      <w:rPr>
+        <w:rFonts w:ascii="Wingdings" w:hAnsi="Wingdings" w:cs="Wingdings" w:hint="default"/>
+      </w:rPr>
+    </w:lvl>
+  </w:abstractNum>
+  <w:num w:numId="1">
+    <w:abstractNumId w:val="0"/>
+  </w:num>
+</w:numbering>
 </file>
 
 <file path=word/styles.xml><?xml version="1.0" encoding="utf-8"?>
@@ -19240,6 +19520,17 @@
     <w:semiHidden/>
     <w:unhideWhenUsed/>
   </w:style>
+  <w:style w:type="paragraph" w:styleId="Paragraphedeliste">
+    <w:name w:val="List Paragraph"/>
+    <w:basedOn w:val="Normal"/>
+    <w:uiPriority w:val="34"/>
+    <w:qFormat/>
+    <w:rsid w:val="00C73CA2"/>
+    <w:pPr>
+      <w:ind w:left="720"/>
+      <w:contextualSpacing/>
+    </w:pPr>
+  </w:style>
 </w:styles>
 </file>
 

</xml_diff>